<commit_message>
Updated documentation to include salvage logging and planting operations.  Also a test to see if it reads in data correctly.
</commit_message>
<xml_diff>
--- a/docs/LANDIS-II Base Harvest v4.0 User Guide.docx
+++ b/docs/LANDIS-II Base Harvest v4.0 User Guide.docx
@@ -324,7 +324,7 @@
         <w:rPr>
           <w:noProof/>
         </w:rPr>
-        <w:t>July 30, 2018</w:t>
+        <w:t>November 21, 2018</w:t>
       </w:r>
       <w:r>
         <w:rPr>
@@ -418,7 +418,7 @@
         </w:rPr>
         <w:fldChar w:fldCharType="separate"/>
       </w:r>
-      <w:hyperlink w:anchor="_Toc520713419" w:history="1">
+      <w:hyperlink w:anchor="_Toc530566371" w:history="1">
         <w:r>
           <w:rPr>
             <w:rStyle w:val="Hyperlink"/>
@@ -464,7 +464,7 @@
             <w:noProof/>
             <w:webHidden/>
           </w:rPr>
-          <w:instrText xml:space="preserve"> PAGEREF _Toc520713419 \h </w:instrText>
+          <w:instrText xml:space="preserve"> PAGEREF _Toc530566371 \h </w:instrText>
         </w:r>
         <w:r>
           <w:rPr>
@@ -509,7 +509,7 @@
           <w:szCs w:val="22"/>
         </w:rPr>
       </w:pPr>
-      <w:hyperlink w:anchor="_Toc520713420" w:history="1">
+      <w:hyperlink w:anchor="_Toc530566372" w:history="1">
         <w:r>
           <w:rPr>
             <w:rStyle w:val="Hyperlink"/>
@@ -552,7 +552,7 @@
             <w:noProof/>
             <w:webHidden/>
           </w:rPr>
-          <w:instrText xml:space="preserve"> PAGEREF _Toc520713420 \h </w:instrText>
+          <w:instrText xml:space="preserve"> PAGEREF _Toc530566372 \h </w:instrText>
         </w:r>
         <w:r>
           <w:rPr>
@@ -599,7 +599,7 @@
           <w:szCs w:val="22"/>
         </w:rPr>
       </w:pPr>
-      <w:hyperlink w:anchor="_Toc520713421" w:history="1">
+      <w:hyperlink w:anchor="_Toc530566373" w:history="1">
         <w:r>
           <w:rPr>
             <w:rStyle w:val="Hyperlink"/>
@@ -644,7 +644,7 @@
             <w:noProof/>
             <w:webHidden/>
           </w:rPr>
-          <w:instrText xml:space="preserve"> PAGEREF _Toc520713421 \h </w:instrText>
+          <w:instrText xml:space="preserve"> PAGEREF _Toc530566373 \h </w:instrText>
         </w:r>
         <w:r>
           <w:rPr>
@@ -691,7 +691,7 @@
           <w:szCs w:val="22"/>
         </w:rPr>
       </w:pPr>
-      <w:hyperlink w:anchor="_Toc520713422" w:history="1">
+      <w:hyperlink w:anchor="_Toc530566374" w:history="1">
         <w:r>
           <w:rPr>
             <w:rStyle w:val="Hyperlink"/>
@@ -736,7 +736,7 @@
             <w:noProof/>
             <w:webHidden/>
           </w:rPr>
-          <w:instrText xml:space="preserve"> PAGEREF _Toc520713422 \h </w:instrText>
+          <w:instrText xml:space="preserve"> PAGEREF _Toc530566374 \h </w:instrText>
         </w:r>
         <w:r>
           <w:rPr>
@@ -781,7 +781,7 @@
           <w:szCs w:val="22"/>
         </w:rPr>
       </w:pPr>
-      <w:hyperlink w:anchor="_Toc520713423" w:history="1">
+      <w:hyperlink w:anchor="_Toc530566375" w:history="1">
         <w:r>
           <w:rPr>
             <w:rStyle w:val="Hyperlink"/>
@@ -824,7 +824,7 @@
             <w:noProof/>
             <w:webHidden/>
           </w:rPr>
-          <w:instrText xml:space="preserve"> PAGEREF _Toc520713423 \h </w:instrText>
+          <w:instrText xml:space="preserve"> PAGEREF _Toc530566375 \h </w:instrText>
         </w:r>
         <w:r>
           <w:rPr>
@@ -869,7 +869,7 @@
           <w:szCs w:val="22"/>
         </w:rPr>
       </w:pPr>
-      <w:hyperlink w:anchor="_Toc520713424" w:history="1">
+      <w:hyperlink w:anchor="_Toc530566376" w:history="1">
         <w:r>
           <w:rPr>
             <w:rStyle w:val="Hyperlink"/>
@@ -912,7 +912,7 @@
             <w:noProof/>
             <w:webHidden/>
           </w:rPr>
-          <w:instrText xml:space="preserve"> PAGEREF _Toc520713424 \h </w:instrText>
+          <w:instrText xml:space="preserve"> PAGEREF _Toc530566376 \h </w:instrText>
         </w:r>
         <w:r>
           <w:rPr>
@@ -957,7 +957,7 @@
           <w:szCs w:val="22"/>
         </w:rPr>
       </w:pPr>
-      <w:hyperlink w:anchor="_Toc520713425" w:history="1">
+      <w:hyperlink w:anchor="_Toc530566377" w:history="1">
         <w:r>
           <w:rPr>
             <w:rStyle w:val="Hyperlink"/>
@@ -1000,7 +1000,7 @@
             <w:noProof/>
             <w:webHidden/>
           </w:rPr>
-          <w:instrText xml:space="preserve"> PAGEREF _Toc520713425 \h </w:instrText>
+          <w:instrText xml:space="preserve"> PAGEREF _Toc530566377 \h </w:instrText>
         </w:r>
         <w:r>
           <w:rPr>
@@ -1047,7 +1047,7 @@
           <w:szCs w:val="22"/>
         </w:rPr>
       </w:pPr>
-      <w:hyperlink w:anchor="_Toc520713426" w:history="1">
+      <w:hyperlink w:anchor="_Toc530566378" w:history="1">
         <w:r>
           <w:rPr>
             <w:rStyle w:val="Hyperlink"/>
@@ -1092,7 +1092,7 @@
             <w:noProof/>
             <w:webHidden/>
           </w:rPr>
-          <w:instrText xml:space="preserve"> PAGEREF _Toc520713426 \h </w:instrText>
+          <w:instrText xml:space="preserve"> PAGEREF _Toc530566378 \h </w:instrText>
         </w:r>
         <w:r>
           <w:rPr>
@@ -1139,7 +1139,7 @@
           <w:szCs w:val="22"/>
         </w:rPr>
       </w:pPr>
-      <w:hyperlink w:anchor="_Toc520713427" w:history="1">
+      <w:hyperlink w:anchor="_Toc530566379" w:history="1">
         <w:r>
           <w:rPr>
             <w:rStyle w:val="Hyperlink"/>
@@ -1184,7 +1184,7 @@
             <w:noProof/>
             <w:webHidden/>
           </w:rPr>
-          <w:instrText xml:space="preserve"> PAGEREF _Toc520713427 \h </w:instrText>
+          <w:instrText xml:space="preserve"> PAGEREF _Toc530566379 \h </w:instrText>
         </w:r>
         <w:r>
           <w:rPr>
@@ -1231,7 +1231,7 @@
           <w:szCs w:val="22"/>
         </w:rPr>
       </w:pPr>
-      <w:hyperlink w:anchor="_Toc520713428" w:history="1">
+      <w:hyperlink w:anchor="_Toc530566380" w:history="1">
         <w:r>
           <w:rPr>
             <w:rStyle w:val="Hyperlink"/>
@@ -1276,7 +1276,7 @@
             <w:noProof/>
             <w:webHidden/>
           </w:rPr>
-          <w:instrText xml:space="preserve"> PAGEREF _Toc520713428 \h </w:instrText>
+          <w:instrText xml:space="preserve"> PAGEREF _Toc530566380 \h </w:instrText>
         </w:r>
         <w:r>
           <w:rPr>
@@ -1323,7 +1323,7 @@
           <w:szCs w:val="22"/>
         </w:rPr>
       </w:pPr>
-      <w:hyperlink w:anchor="_Toc520713429" w:history="1">
+      <w:hyperlink w:anchor="_Toc530566381" w:history="1">
         <w:r>
           <w:rPr>
             <w:rStyle w:val="Hyperlink"/>
@@ -1368,7 +1368,7 @@
             <w:noProof/>
             <w:webHidden/>
           </w:rPr>
-          <w:instrText xml:space="preserve"> PAGEREF _Toc520713429 \h </w:instrText>
+          <w:instrText xml:space="preserve"> PAGEREF _Toc530566381 \h </w:instrText>
         </w:r>
         <w:r>
           <w:rPr>
@@ -1415,7 +1415,7 @@
           <w:szCs w:val="22"/>
         </w:rPr>
       </w:pPr>
-      <w:hyperlink w:anchor="_Toc520713430" w:history="1">
+      <w:hyperlink w:anchor="_Toc530566382" w:history="1">
         <w:r>
           <w:rPr>
             <w:rStyle w:val="Hyperlink"/>
@@ -1460,7 +1460,7 @@
             <w:noProof/>
             <w:webHidden/>
           </w:rPr>
-          <w:instrText xml:space="preserve"> PAGEREF _Toc520713430 \h </w:instrText>
+          <w:instrText xml:space="preserve"> PAGEREF _Toc530566382 \h </w:instrText>
         </w:r>
         <w:r>
           <w:rPr>
@@ -1507,7 +1507,7 @@
           <w:szCs w:val="22"/>
         </w:rPr>
       </w:pPr>
-      <w:hyperlink w:anchor="_Toc520713431" w:history="1">
+      <w:hyperlink w:anchor="_Toc530566383" w:history="1">
         <w:r>
           <w:rPr>
             <w:rStyle w:val="Hyperlink"/>
@@ -1552,7 +1552,7 @@
             <w:noProof/>
             <w:webHidden/>
           </w:rPr>
-          <w:instrText xml:space="preserve"> PAGEREF _Toc520713431 \h </w:instrText>
+          <w:instrText xml:space="preserve"> PAGEREF _Toc530566383 \h </w:instrText>
         </w:r>
         <w:r>
           <w:rPr>
@@ -1599,7 +1599,7 @@
           <w:szCs w:val="22"/>
         </w:rPr>
       </w:pPr>
-      <w:hyperlink w:anchor="_Toc520713432" w:history="1">
+      <w:hyperlink w:anchor="_Toc530566384" w:history="1">
         <w:r>
           <w:rPr>
             <w:rStyle w:val="Hyperlink"/>
@@ -1644,7 +1644,7 @@
             <w:noProof/>
             <w:webHidden/>
           </w:rPr>
-          <w:instrText xml:space="preserve"> PAGEREF _Toc520713432 \h </w:instrText>
+          <w:instrText xml:space="preserve"> PAGEREF _Toc530566384 \h </w:instrText>
         </w:r>
         <w:r>
           <w:rPr>
@@ -1691,7 +1691,7 @@
           <w:szCs w:val="22"/>
         </w:rPr>
       </w:pPr>
-      <w:hyperlink w:anchor="_Toc520713433" w:history="1">
+      <w:hyperlink w:anchor="_Toc530566385" w:history="1">
         <w:r>
           <w:rPr>
             <w:rStyle w:val="Hyperlink"/>
@@ -1736,7 +1736,7 @@
             <w:noProof/>
             <w:webHidden/>
           </w:rPr>
-          <w:instrText xml:space="preserve"> PAGEREF _Toc520713433 \h </w:instrText>
+          <w:instrText xml:space="preserve"> PAGEREF _Toc530566385 \h </w:instrText>
         </w:r>
         <w:r>
           <w:rPr>
@@ -1781,7 +1781,7 @@
           <w:szCs w:val="22"/>
         </w:rPr>
       </w:pPr>
-      <w:hyperlink w:anchor="_Toc520713434" w:history="1">
+      <w:hyperlink w:anchor="_Toc530566386" w:history="1">
         <w:r>
           <w:rPr>
             <w:rStyle w:val="Hyperlink"/>
@@ -1824,7 +1824,7 @@
             <w:noProof/>
             <w:webHidden/>
           </w:rPr>
-          <w:instrText xml:space="preserve"> PAGEREF _Toc520713434 \h </w:instrText>
+          <w:instrText xml:space="preserve"> PAGEREF _Toc530566386 \h </w:instrText>
         </w:r>
         <w:r>
           <w:rPr>
@@ -1871,7 +1871,7 @@
           <w:szCs w:val="22"/>
         </w:rPr>
       </w:pPr>
-      <w:hyperlink w:anchor="_Toc520713435" w:history="1">
+      <w:hyperlink w:anchor="_Toc530566387" w:history="1">
         <w:r>
           <w:rPr>
             <w:rStyle w:val="Hyperlink"/>
@@ -1916,7 +1916,7 @@
             <w:noProof/>
             <w:webHidden/>
           </w:rPr>
-          <w:instrText xml:space="preserve"> PAGEREF _Toc520713435 \h </w:instrText>
+          <w:instrText xml:space="preserve"> PAGEREF _Toc530566387 \h </w:instrText>
         </w:r>
         <w:r>
           <w:rPr>
@@ -1963,7 +1963,7 @@
           <w:szCs w:val="22"/>
         </w:rPr>
       </w:pPr>
-      <w:hyperlink w:anchor="_Toc520713436" w:history="1">
+      <w:hyperlink w:anchor="_Toc530566388" w:history="1">
         <w:r>
           <w:rPr>
             <w:rStyle w:val="Hyperlink"/>
@@ -2008,7 +2008,7 @@
             <w:noProof/>
             <w:webHidden/>
           </w:rPr>
-          <w:instrText xml:space="preserve"> PAGEREF _Toc520713436 \h </w:instrText>
+          <w:instrText xml:space="preserve"> PAGEREF _Toc530566388 \h </w:instrText>
         </w:r>
         <w:r>
           <w:rPr>
@@ -2053,7 +2053,7 @@
           <w:szCs w:val="22"/>
         </w:rPr>
       </w:pPr>
-      <w:hyperlink w:anchor="_Toc520713437" w:history="1">
+      <w:hyperlink w:anchor="_Toc530566389" w:history="1">
         <w:r>
           <w:rPr>
             <w:rStyle w:val="Hyperlink"/>
@@ -2096,7 +2096,7 @@
             <w:noProof/>
             <w:webHidden/>
           </w:rPr>
-          <w:instrText xml:space="preserve"> PAGEREF _Toc520713437 \h </w:instrText>
+          <w:instrText xml:space="preserve"> PAGEREF _Toc530566389 \h </w:instrText>
         </w:r>
         <w:r>
           <w:rPr>
@@ -2141,7 +2141,7 @@
           <w:szCs w:val="22"/>
         </w:rPr>
       </w:pPr>
-      <w:hyperlink w:anchor="_Toc520713438" w:history="1">
+      <w:hyperlink w:anchor="_Toc530566390" w:history="1">
         <w:r>
           <w:rPr>
             <w:rStyle w:val="Hyperlink"/>
@@ -2184,7 +2184,7 @@
             <w:noProof/>
             <w:webHidden/>
           </w:rPr>
-          <w:instrText xml:space="preserve"> PAGEREF _Toc520713438 \h </w:instrText>
+          <w:instrText xml:space="preserve"> PAGEREF _Toc530566390 \h </w:instrText>
         </w:r>
         <w:r>
           <w:rPr>
@@ -2232,7 +2232,7 @@
           <w:szCs w:val="22"/>
         </w:rPr>
       </w:pPr>
-      <w:hyperlink w:anchor="_Toc520713439" w:history="1">
+      <w:hyperlink w:anchor="_Toc530566391" w:history="1">
         <w:r>
           <w:rPr>
             <w:rStyle w:val="Hyperlink"/>
@@ -2278,7 +2278,7 @@
             <w:noProof/>
             <w:webHidden/>
           </w:rPr>
-          <w:instrText xml:space="preserve"> PAGEREF _Toc520713439 \h </w:instrText>
+          <w:instrText xml:space="preserve"> PAGEREF _Toc530566391 \h </w:instrText>
         </w:r>
         <w:r>
           <w:rPr>
@@ -2323,7 +2323,7 @@
           <w:szCs w:val="22"/>
         </w:rPr>
       </w:pPr>
-      <w:hyperlink w:anchor="_Toc520713440" w:history="1">
+      <w:hyperlink w:anchor="_Toc530566392" w:history="1">
         <w:r>
           <w:rPr>
             <w:rStyle w:val="Hyperlink"/>
@@ -2366,7 +2366,7 @@
             <w:noProof/>
             <w:webHidden/>
           </w:rPr>
-          <w:instrText xml:space="preserve"> PAGEREF _Toc520713440 \h </w:instrText>
+          <w:instrText xml:space="preserve"> PAGEREF _Toc530566392 \h </w:instrText>
         </w:r>
         <w:r>
           <w:rPr>
@@ -2411,7 +2411,7 @@
           <w:szCs w:val="22"/>
         </w:rPr>
       </w:pPr>
-      <w:hyperlink w:anchor="_Toc520713441" w:history="1">
+      <w:hyperlink w:anchor="_Toc530566393" w:history="1">
         <w:r>
           <w:rPr>
             <w:rStyle w:val="Hyperlink"/>
@@ -2454,7 +2454,7 @@
             <w:noProof/>
             <w:webHidden/>
           </w:rPr>
-          <w:instrText xml:space="preserve"> PAGEREF _Toc520713441 \h </w:instrText>
+          <w:instrText xml:space="preserve"> PAGEREF _Toc530566393 \h </w:instrText>
         </w:r>
         <w:r>
           <w:rPr>
@@ -2499,7 +2499,7 @@
           <w:szCs w:val="22"/>
         </w:rPr>
       </w:pPr>
-      <w:hyperlink w:anchor="_Toc520713442" w:history="1">
+      <w:hyperlink w:anchor="_Toc530566394" w:history="1">
         <w:r>
           <w:rPr>
             <w:rStyle w:val="Hyperlink"/>
@@ -2542,7 +2542,7 @@
             <w:noProof/>
             <w:webHidden/>
           </w:rPr>
-          <w:instrText xml:space="preserve"> PAGEREF _Toc520713442 \h </w:instrText>
+          <w:instrText xml:space="preserve"> PAGEREF _Toc530566394 \h </w:instrText>
         </w:r>
         <w:r>
           <w:rPr>
@@ -2589,7 +2589,7 @@
           <w:szCs w:val="22"/>
         </w:rPr>
       </w:pPr>
-      <w:hyperlink w:anchor="_Toc520713443" w:history="1">
+      <w:hyperlink w:anchor="_Toc530566395" w:history="1">
         <w:r>
           <w:rPr>
             <w:rStyle w:val="Hyperlink"/>
@@ -2634,7 +2634,7 @@
             <w:noProof/>
             <w:webHidden/>
           </w:rPr>
-          <w:instrText xml:space="preserve"> PAGEREF _Toc520713443 \h </w:instrText>
+          <w:instrText xml:space="preserve"> PAGEREF _Toc530566395 \h </w:instrText>
         </w:r>
         <w:r>
           <w:rPr>
@@ -2681,7 +2681,7 @@
           <w:szCs w:val="22"/>
         </w:rPr>
       </w:pPr>
-      <w:hyperlink w:anchor="_Toc520713444" w:history="1">
+      <w:hyperlink w:anchor="_Toc530566396" w:history="1">
         <w:r>
           <w:rPr>
             <w:rStyle w:val="Hyperlink"/>
@@ -2726,7 +2726,7 @@
             <w:noProof/>
             <w:webHidden/>
           </w:rPr>
-          <w:instrText xml:space="preserve"> PAGEREF _Toc520713444 \h </w:instrText>
+          <w:instrText xml:space="preserve"> PAGEREF _Toc530566396 \h </w:instrText>
         </w:r>
         <w:r>
           <w:rPr>
@@ -2773,7 +2773,7 @@
           <w:szCs w:val="22"/>
         </w:rPr>
       </w:pPr>
-      <w:hyperlink w:anchor="_Toc520713445" w:history="1">
+      <w:hyperlink w:anchor="_Toc530566397" w:history="1">
         <w:r>
           <w:rPr>
             <w:rStyle w:val="Hyperlink"/>
@@ -2818,7 +2818,7 @@
             <w:noProof/>
             <w:webHidden/>
           </w:rPr>
-          <w:instrText xml:space="preserve"> PAGEREF _Toc520713445 \h </w:instrText>
+          <w:instrText xml:space="preserve"> PAGEREF _Toc530566397 \h </w:instrText>
         </w:r>
         <w:r>
           <w:rPr>
@@ -2865,7 +2865,7 @@
           <w:szCs w:val="22"/>
         </w:rPr>
       </w:pPr>
-      <w:hyperlink w:anchor="_Toc520713446" w:history="1">
+      <w:hyperlink w:anchor="_Toc530566398" w:history="1">
         <w:r>
           <w:rPr>
             <w:rStyle w:val="Hyperlink"/>
@@ -2910,7 +2910,7 @@
             <w:noProof/>
             <w:webHidden/>
           </w:rPr>
-          <w:instrText xml:space="preserve"> PAGEREF _Toc520713446 \h </w:instrText>
+          <w:instrText xml:space="preserve"> PAGEREF _Toc530566398 \h </w:instrText>
         </w:r>
         <w:r>
           <w:rPr>
@@ -2957,7 +2957,7 @@
           <w:szCs w:val="22"/>
         </w:rPr>
       </w:pPr>
-      <w:hyperlink w:anchor="_Toc520713447" w:history="1">
+      <w:hyperlink w:anchor="_Toc530566399" w:history="1">
         <w:r>
           <w:rPr>
             <w:rStyle w:val="Hyperlink"/>
@@ -3002,7 +3002,7 @@
             <w:noProof/>
             <w:webHidden/>
           </w:rPr>
-          <w:instrText xml:space="preserve"> PAGEREF _Toc520713447 \h </w:instrText>
+          <w:instrText xml:space="preserve"> PAGEREF _Toc530566399 \h </w:instrText>
         </w:r>
         <w:r>
           <w:rPr>
@@ -3049,7 +3049,7 @@
           <w:szCs w:val="22"/>
         </w:rPr>
       </w:pPr>
-      <w:hyperlink w:anchor="_Toc520713448" w:history="1">
+      <w:hyperlink w:anchor="_Toc530566400" w:history="1">
         <w:r>
           <w:rPr>
             <w:rStyle w:val="Hyperlink"/>
@@ -3073,7 +3073,7 @@
             <w:rStyle w:val="Hyperlink"/>
             <w:noProof/>
           </w:rPr>
-          <w:t>Fire hazard (keyword: FireHazard)</w:t>
+          <w:t>Time Since Disturbance (keyword: TimeSinceDisturbance)</w:t>
         </w:r>
         <w:r>
           <w:rPr>
@@ -3094,7 +3094,7 @@
             <w:noProof/>
             <w:webHidden/>
           </w:rPr>
-          <w:instrText xml:space="preserve"> PAGEREF _Toc520713448 \h </w:instrText>
+          <w:instrText xml:space="preserve"> PAGEREF _Toc530566400 \h </w:instrText>
         </w:r>
         <w:r>
           <w:rPr>
@@ -3115,94 +3115,6 @@
             <w:webHidden/>
           </w:rPr>
           <w:t>11</w:t>
-        </w:r>
-        <w:r>
-          <w:rPr>
-            <w:noProof/>
-            <w:webHidden/>
-          </w:rPr>
-          <w:fldChar w:fldCharType="end"/>
-        </w:r>
-      </w:hyperlink>
-    </w:p>
-    <w:p>
-      <w:pPr>
-        <w:pStyle w:val="TOC2"/>
-        <w:tabs>
-          <w:tab w:val="left" w:pos="720"/>
-          <w:tab w:val="right" w:leader="dot" w:pos="8976"/>
-        </w:tabs>
-        <w:rPr>
-          <w:rFonts w:asciiTheme="minorHAnsi" w:eastAsiaTheme="minorEastAsia" w:hAnsiTheme="minorHAnsi" w:cstheme="minorBidi"/>
-          <w:noProof/>
-          <w:sz w:val="22"/>
-          <w:szCs w:val="22"/>
-        </w:rPr>
-      </w:pPr>
-      <w:hyperlink w:anchor="_Toc520713449" w:history="1">
-        <w:r>
-          <w:rPr>
-            <w:rStyle w:val="Hyperlink"/>
-            <w:noProof/>
-          </w:rPr>
-          <w:t>2.4</w:t>
-        </w:r>
-        <w:r>
-          <w:rPr>
-            <w:rFonts w:asciiTheme="minorHAnsi" w:eastAsiaTheme="minorEastAsia" w:hAnsiTheme="minorHAnsi" w:cstheme="minorBidi"/>
-            <w:noProof/>
-            <w:sz w:val="22"/>
-            <w:szCs w:val="22"/>
-          </w:rPr>
-          <w:tab/>
-        </w:r>
-        <w:r>
-          <w:rPr>
-            <w:rStyle w:val="Hyperlink"/>
-            <w:noProof/>
-          </w:rPr>
-          <w:t>Stand Qualifications</w:t>
-        </w:r>
-        <w:r>
-          <w:rPr>
-            <w:noProof/>
-            <w:webHidden/>
-          </w:rPr>
-          <w:tab/>
-        </w:r>
-        <w:r>
-          <w:rPr>
-            <w:noProof/>
-            <w:webHidden/>
-          </w:rPr>
-          <w:fldChar w:fldCharType="begin"/>
-        </w:r>
-        <w:r>
-          <w:rPr>
-            <w:noProof/>
-            <w:webHidden/>
-          </w:rPr>
-          <w:instrText xml:space="preserve"> PAGEREF _Toc520713449 \h </w:instrText>
-        </w:r>
-        <w:r>
-          <w:rPr>
-            <w:noProof/>
-            <w:webHidden/>
-          </w:rPr>
-        </w:r>
-        <w:r>
-          <w:rPr>
-            <w:noProof/>
-            <w:webHidden/>
-          </w:rPr>
-          <w:fldChar w:fldCharType="separate"/>
-        </w:r>
-        <w:r>
-          <w:rPr>
-            <w:noProof/>
-            <w:webHidden/>
-          </w:rPr>
-          <w:t>12</w:t>
         </w:r>
         <w:r>
           <w:rPr>
@@ -3229,13 +3141,13 @@
           <w:szCs w:val="22"/>
         </w:rPr>
       </w:pPr>
-      <w:hyperlink w:anchor="_Toc520713450" w:history="1">
+      <w:hyperlink w:anchor="_Toc530566401" w:history="1">
         <w:r>
           <w:rPr>
             <w:rStyle w:val="Hyperlink"/>
             <w:noProof/>
           </w:rPr>
-          <w:t>2.4.1</w:t>
+          <w:t>2.3.7</w:t>
         </w:r>
         <w:r>
           <w:rPr>
@@ -3253,7 +3165,7 @@
             <w:rStyle w:val="Hyperlink"/>
             <w:noProof/>
           </w:rPr>
-          <w:t>MinimumAge</w:t>
+          <w:t>Fire hazard (keyword: FireHazard)</w:t>
         </w:r>
         <w:r>
           <w:rPr>
@@ -3274,7 +3186,95 @@
             <w:noProof/>
             <w:webHidden/>
           </w:rPr>
-          <w:instrText xml:space="preserve"> PAGEREF _Toc520713450 \h </w:instrText>
+          <w:instrText xml:space="preserve"> PAGEREF _Toc530566401 \h </w:instrText>
+        </w:r>
+        <w:r>
+          <w:rPr>
+            <w:noProof/>
+            <w:webHidden/>
+          </w:rPr>
+        </w:r>
+        <w:r>
+          <w:rPr>
+            <w:noProof/>
+            <w:webHidden/>
+          </w:rPr>
+          <w:fldChar w:fldCharType="separate"/>
+        </w:r>
+        <w:r>
+          <w:rPr>
+            <w:noProof/>
+            <w:webHidden/>
+          </w:rPr>
+          <w:t>11</w:t>
+        </w:r>
+        <w:r>
+          <w:rPr>
+            <w:noProof/>
+            <w:webHidden/>
+          </w:rPr>
+          <w:fldChar w:fldCharType="end"/>
+        </w:r>
+      </w:hyperlink>
+    </w:p>
+    <w:p>
+      <w:pPr>
+        <w:pStyle w:val="TOC2"/>
+        <w:tabs>
+          <w:tab w:val="left" w:pos="720"/>
+          <w:tab w:val="right" w:leader="dot" w:pos="8976"/>
+        </w:tabs>
+        <w:rPr>
+          <w:rFonts w:asciiTheme="minorHAnsi" w:eastAsiaTheme="minorEastAsia" w:hAnsiTheme="minorHAnsi" w:cstheme="minorBidi"/>
+          <w:noProof/>
+          <w:sz w:val="22"/>
+          <w:szCs w:val="22"/>
+        </w:rPr>
+      </w:pPr>
+      <w:hyperlink w:anchor="_Toc530566402" w:history="1">
+        <w:r>
+          <w:rPr>
+            <w:rStyle w:val="Hyperlink"/>
+            <w:noProof/>
+          </w:rPr>
+          <w:t>2.4</w:t>
+        </w:r>
+        <w:r>
+          <w:rPr>
+            <w:rFonts w:asciiTheme="minorHAnsi" w:eastAsiaTheme="minorEastAsia" w:hAnsiTheme="minorHAnsi" w:cstheme="minorBidi"/>
+            <w:noProof/>
+            <w:sz w:val="22"/>
+            <w:szCs w:val="22"/>
+          </w:rPr>
+          <w:tab/>
+        </w:r>
+        <w:r>
+          <w:rPr>
+            <w:rStyle w:val="Hyperlink"/>
+            <w:noProof/>
+          </w:rPr>
+          <w:t>Stand Qualifications</w:t>
+        </w:r>
+        <w:r>
+          <w:rPr>
+            <w:noProof/>
+            <w:webHidden/>
+          </w:rPr>
+          <w:tab/>
+        </w:r>
+        <w:r>
+          <w:rPr>
+            <w:noProof/>
+            <w:webHidden/>
+          </w:rPr>
+          <w:fldChar w:fldCharType="begin"/>
+        </w:r>
+        <w:r>
+          <w:rPr>
+            <w:noProof/>
+            <w:webHidden/>
+          </w:rPr>
+          <w:instrText xml:space="preserve"> PAGEREF _Toc530566402 \h </w:instrText>
         </w:r>
         <w:r>
           <w:rPr>
@@ -3321,13 +3321,13 @@
           <w:szCs w:val="22"/>
         </w:rPr>
       </w:pPr>
-      <w:hyperlink w:anchor="_Toc520713451" w:history="1">
+      <w:hyperlink w:anchor="_Toc530566403" w:history="1">
         <w:r>
           <w:rPr>
             <w:rStyle w:val="Hyperlink"/>
             <w:noProof/>
           </w:rPr>
-          <w:t>2.4.2</w:t>
+          <w:t>2.4.1</w:t>
         </w:r>
         <w:r>
           <w:rPr>
@@ -3345,7 +3345,7 @@
             <w:rStyle w:val="Hyperlink"/>
             <w:noProof/>
           </w:rPr>
-          <w:t>MaximumAge</w:t>
+          <w:t>MinimumAge</w:t>
         </w:r>
         <w:r>
           <w:rPr>
@@ -3366,7 +3366,7 @@
             <w:noProof/>
             <w:webHidden/>
           </w:rPr>
-          <w:instrText xml:space="preserve"> PAGEREF _Toc520713451 \h </w:instrText>
+          <w:instrText xml:space="preserve"> PAGEREF _Toc530566403 \h </w:instrText>
         </w:r>
         <w:r>
           <w:rPr>
@@ -3413,13 +3413,13 @@
           <w:szCs w:val="22"/>
         </w:rPr>
       </w:pPr>
-      <w:hyperlink w:anchor="_Toc520713452" w:history="1">
+      <w:hyperlink w:anchor="_Toc530566404" w:history="1">
         <w:r>
           <w:rPr>
             <w:rStyle w:val="Hyperlink"/>
             <w:noProof/>
           </w:rPr>
-          <w:t>2.4.3</w:t>
+          <w:t>2.4.2</w:t>
         </w:r>
         <w:r>
           <w:rPr>
@@ -3437,7 +3437,7 @@
             <w:rStyle w:val="Hyperlink"/>
             <w:noProof/>
           </w:rPr>
-          <w:t>MinimumTimeSinceLastHarvest</w:t>
+          <w:t>MaximumAge</w:t>
         </w:r>
         <w:r>
           <w:rPr>
@@ -3458,7 +3458,7 @@
             <w:noProof/>
             <w:webHidden/>
           </w:rPr>
-          <w:instrText xml:space="preserve"> PAGEREF _Toc520713452 \h </w:instrText>
+          <w:instrText xml:space="preserve"> PAGEREF _Toc530566404 \h </w:instrText>
         </w:r>
         <w:r>
           <w:rPr>
@@ -3505,13 +3505,13 @@
           <w:szCs w:val="22"/>
         </w:rPr>
       </w:pPr>
-      <w:hyperlink w:anchor="_Toc520713453" w:history="1">
+      <w:hyperlink w:anchor="_Toc530566405" w:history="1">
         <w:r>
           <w:rPr>
             <w:rStyle w:val="Hyperlink"/>
             <w:noProof/>
           </w:rPr>
-          <w:t>2.4.4</w:t>
+          <w:t>2.4.3</w:t>
         </w:r>
         <w:r>
           <w:rPr>
@@ -3529,7 +3529,7 @@
             <w:rStyle w:val="Hyperlink"/>
             <w:noProof/>
           </w:rPr>
-          <w:t>Adjacency constraints</w:t>
+          <w:t>MinimumTimeSinceLastHarvest</w:t>
         </w:r>
         <w:r>
           <w:rPr>
@@ -3550,7 +3550,7 @@
             <w:noProof/>
             <w:webHidden/>
           </w:rPr>
-          <w:instrText xml:space="preserve"> PAGEREF _Toc520713453 \h </w:instrText>
+          <w:instrText xml:space="preserve"> PAGEREF _Toc530566405 \h </w:instrText>
         </w:r>
         <w:r>
           <w:rPr>
@@ -3570,7 +3570,7 @@
             <w:noProof/>
             <w:webHidden/>
           </w:rPr>
-          <w:t>12</w:t>
+          <w:t>13</w:t>
         </w:r>
         <w:r>
           <w:rPr>
@@ -3597,13 +3597,13 @@
           <w:szCs w:val="22"/>
         </w:rPr>
       </w:pPr>
-      <w:hyperlink w:anchor="_Toc520713454" w:history="1">
+      <w:hyperlink w:anchor="_Toc530566406" w:history="1">
         <w:r>
           <w:rPr>
             <w:rStyle w:val="Hyperlink"/>
             <w:noProof/>
           </w:rPr>
-          <w:t>2.4.5</w:t>
+          <w:t>2.4.4</w:t>
         </w:r>
         <w:r>
           <w:rPr>
@@ -3621,7 +3621,7 @@
             <w:rStyle w:val="Hyperlink"/>
             <w:noProof/>
           </w:rPr>
-          <w:t>Forest Type</w:t>
+          <w:t>Adjacency constraints</w:t>
         </w:r>
         <w:r>
           <w:rPr>
@@ -3642,7 +3642,7 @@
             <w:noProof/>
             <w:webHidden/>
           </w:rPr>
-          <w:instrText xml:space="preserve"> PAGEREF _Toc520713454 \h </w:instrText>
+          <w:instrText xml:space="preserve"> PAGEREF _Toc530566406 \h </w:instrText>
         </w:r>
         <w:r>
           <w:rPr>
@@ -3689,13 +3689,13 @@
           <w:szCs w:val="22"/>
         </w:rPr>
       </w:pPr>
-      <w:hyperlink w:anchor="_Toc520713455" w:history="1">
+      <w:hyperlink w:anchor="_Toc530566407" w:history="1">
         <w:r>
           <w:rPr>
             <w:rStyle w:val="Hyperlink"/>
             <w:noProof/>
           </w:rPr>
-          <w:t>2.4.6</w:t>
+          <w:t>2.4.5</w:t>
         </w:r>
         <w:r>
           <w:rPr>
@@ -3713,7 +3713,7 @@
             <w:rStyle w:val="Hyperlink"/>
             <w:noProof/>
           </w:rPr>
-          <w:t>Pre-salvage years (keyword: PresalvageYears)</w:t>
+          <w:t>Forest Type</w:t>
         </w:r>
         <w:r>
           <w:rPr>
@@ -3734,7 +3734,7 @@
             <w:noProof/>
             <w:webHidden/>
           </w:rPr>
-          <w:instrText xml:space="preserve"> PAGEREF _Toc520713455 \h </w:instrText>
+          <w:instrText xml:space="preserve"> PAGEREF _Toc530566407 \h </w:instrText>
         </w:r>
         <w:r>
           <w:rPr>
@@ -3754,95 +3754,7 @@
             <w:noProof/>
             <w:webHidden/>
           </w:rPr>
-          <w:t>14</w:t>
-        </w:r>
-        <w:r>
-          <w:rPr>
-            <w:noProof/>
-            <w:webHidden/>
-          </w:rPr>
-          <w:fldChar w:fldCharType="end"/>
-        </w:r>
-      </w:hyperlink>
-    </w:p>
-    <w:p>
-      <w:pPr>
-        <w:pStyle w:val="TOC2"/>
-        <w:tabs>
-          <w:tab w:val="left" w:pos="720"/>
-          <w:tab w:val="right" w:leader="dot" w:pos="8976"/>
-        </w:tabs>
-        <w:rPr>
-          <w:rFonts w:asciiTheme="minorHAnsi" w:eastAsiaTheme="minorEastAsia" w:hAnsiTheme="minorHAnsi" w:cstheme="minorBidi"/>
-          <w:noProof/>
-          <w:sz w:val="22"/>
-          <w:szCs w:val="22"/>
-        </w:rPr>
-      </w:pPr>
-      <w:hyperlink w:anchor="_Toc520713456" w:history="1">
-        <w:r>
-          <w:rPr>
-            <w:rStyle w:val="Hyperlink"/>
-            <w:noProof/>
-          </w:rPr>
-          <w:t>2.5</w:t>
-        </w:r>
-        <w:r>
-          <w:rPr>
-            <w:rFonts w:asciiTheme="minorHAnsi" w:eastAsiaTheme="minorEastAsia" w:hAnsiTheme="minorHAnsi" w:cstheme="minorBidi"/>
-            <w:noProof/>
-            <w:sz w:val="22"/>
-            <w:szCs w:val="22"/>
-          </w:rPr>
-          <w:tab/>
-        </w:r>
-        <w:r>
-          <w:rPr>
-            <w:rStyle w:val="Hyperlink"/>
-            <w:noProof/>
-          </w:rPr>
-          <w:t>Site Selection</w:t>
-        </w:r>
-        <w:r>
-          <w:rPr>
-            <w:noProof/>
-            <w:webHidden/>
-          </w:rPr>
-          <w:tab/>
-        </w:r>
-        <w:r>
-          <w:rPr>
-            <w:noProof/>
-            <w:webHidden/>
-          </w:rPr>
-          <w:fldChar w:fldCharType="begin"/>
-        </w:r>
-        <w:r>
-          <w:rPr>
-            <w:noProof/>
-            <w:webHidden/>
-          </w:rPr>
-          <w:instrText xml:space="preserve"> PAGEREF _Toc520713456 \h </w:instrText>
-        </w:r>
-        <w:r>
-          <w:rPr>
-            <w:noProof/>
-            <w:webHidden/>
-          </w:rPr>
-        </w:r>
-        <w:r>
-          <w:rPr>
-            <w:noProof/>
-            <w:webHidden/>
-          </w:rPr>
-          <w:fldChar w:fldCharType="separate"/>
-        </w:r>
-        <w:r>
-          <w:rPr>
-            <w:noProof/>
-            <w:webHidden/>
-          </w:rPr>
-          <w:t>14</w:t>
+          <w:t>13</w:t>
         </w:r>
         <w:r>
           <w:rPr>
@@ -3869,13 +3781,13 @@
           <w:szCs w:val="22"/>
         </w:rPr>
       </w:pPr>
-      <w:hyperlink w:anchor="_Toc520713457" w:history="1">
+      <w:hyperlink w:anchor="_Toc530566408" w:history="1">
         <w:r>
           <w:rPr>
             <w:rStyle w:val="Hyperlink"/>
             <w:noProof/>
           </w:rPr>
-          <w:t>2.5.1</w:t>
+          <w:t>2.4.6</w:t>
         </w:r>
         <w:r>
           <w:rPr>
@@ -3893,7 +3805,7 @@
             <w:rStyle w:val="Hyperlink"/>
             <w:noProof/>
           </w:rPr>
-          <w:t>SiteSelection</w:t>
+          <w:t>Pre-salvage years (keyword: PresalvageYears)</w:t>
         </w:r>
         <w:r>
           <w:rPr>
@@ -3914,7 +3826,7 @@
             <w:noProof/>
             <w:webHidden/>
           </w:rPr>
-          <w:instrText xml:space="preserve"> PAGEREF _Toc520713457 \h </w:instrText>
+          <w:instrText xml:space="preserve"> PAGEREF _Toc530566408 \h </w:instrText>
         </w:r>
         <w:r>
           <w:rPr>
@@ -3935,6 +3847,94 @@
             <w:webHidden/>
           </w:rPr>
           <w:t>14</w:t>
+        </w:r>
+        <w:r>
+          <w:rPr>
+            <w:noProof/>
+            <w:webHidden/>
+          </w:rPr>
+          <w:fldChar w:fldCharType="end"/>
+        </w:r>
+      </w:hyperlink>
+    </w:p>
+    <w:p>
+      <w:pPr>
+        <w:pStyle w:val="TOC2"/>
+        <w:tabs>
+          <w:tab w:val="left" w:pos="720"/>
+          <w:tab w:val="right" w:leader="dot" w:pos="8976"/>
+        </w:tabs>
+        <w:rPr>
+          <w:rFonts w:asciiTheme="minorHAnsi" w:eastAsiaTheme="minorEastAsia" w:hAnsiTheme="minorHAnsi" w:cstheme="minorBidi"/>
+          <w:noProof/>
+          <w:sz w:val="22"/>
+          <w:szCs w:val="22"/>
+        </w:rPr>
+      </w:pPr>
+      <w:hyperlink w:anchor="_Toc530566409" w:history="1">
+        <w:r>
+          <w:rPr>
+            <w:rStyle w:val="Hyperlink"/>
+            <w:noProof/>
+          </w:rPr>
+          <w:t>2.5</w:t>
+        </w:r>
+        <w:r>
+          <w:rPr>
+            <w:rFonts w:asciiTheme="minorHAnsi" w:eastAsiaTheme="minorEastAsia" w:hAnsiTheme="minorHAnsi" w:cstheme="minorBidi"/>
+            <w:noProof/>
+            <w:sz w:val="22"/>
+            <w:szCs w:val="22"/>
+          </w:rPr>
+          <w:tab/>
+        </w:r>
+        <w:r>
+          <w:rPr>
+            <w:rStyle w:val="Hyperlink"/>
+            <w:noProof/>
+          </w:rPr>
+          <w:t>Site Selection</w:t>
+        </w:r>
+        <w:r>
+          <w:rPr>
+            <w:noProof/>
+            <w:webHidden/>
+          </w:rPr>
+          <w:tab/>
+        </w:r>
+        <w:r>
+          <w:rPr>
+            <w:noProof/>
+            <w:webHidden/>
+          </w:rPr>
+          <w:fldChar w:fldCharType="begin"/>
+        </w:r>
+        <w:r>
+          <w:rPr>
+            <w:noProof/>
+            <w:webHidden/>
+          </w:rPr>
+          <w:instrText xml:space="preserve"> PAGEREF _Toc530566409 \h </w:instrText>
+        </w:r>
+        <w:r>
+          <w:rPr>
+            <w:noProof/>
+            <w:webHidden/>
+          </w:rPr>
+        </w:r>
+        <w:r>
+          <w:rPr>
+            <w:noProof/>
+            <w:webHidden/>
+          </w:rPr>
+          <w:fldChar w:fldCharType="separate"/>
+        </w:r>
+        <w:r>
+          <w:rPr>
+            <w:noProof/>
+            <w:webHidden/>
+          </w:rPr>
+          <w:t>15</w:t>
         </w:r>
         <w:r>
           <w:rPr>
@@ -3961,13 +3961,13 @@
           <w:szCs w:val="22"/>
         </w:rPr>
       </w:pPr>
-      <w:hyperlink w:anchor="_Toc520713458" w:history="1">
+      <w:hyperlink w:anchor="_Toc530566410" w:history="1">
         <w:r>
           <w:rPr>
             <w:rStyle w:val="Hyperlink"/>
             <w:noProof/>
           </w:rPr>
-          <w:t>2.5.2</w:t>
+          <w:t>2.5.1</w:t>
         </w:r>
         <w:r>
           <w:rPr>
@@ -3985,7 +3985,7 @@
             <w:rStyle w:val="Hyperlink"/>
             <w:noProof/>
           </w:rPr>
-          <w:t>Complete Stand (keyword: Complete)</w:t>
+          <w:t>SiteSelection</w:t>
         </w:r>
         <w:r>
           <w:rPr>
@@ -4006,7 +4006,7 @@
             <w:noProof/>
             <w:webHidden/>
           </w:rPr>
-          <w:instrText xml:space="preserve"> PAGEREF _Toc520713458 \h </w:instrText>
+          <w:instrText xml:space="preserve"> PAGEREF _Toc530566410 \h </w:instrText>
         </w:r>
         <w:r>
           <w:rPr>
@@ -4026,7 +4026,7 @@
             <w:noProof/>
             <w:webHidden/>
           </w:rPr>
-          <w:t>14</w:t>
+          <w:t>15</w:t>
         </w:r>
         <w:r>
           <w:rPr>
@@ -4053,13 +4053,13 @@
           <w:szCs w:val="22"/>
         </w:rPr>
       </w:pPr>
-      <w:hyperlink w:anchor="_Toc520713459" w:history="1">
+      <w:hyperlink w:anchor="_Toc530566411" w:history="1">
         <w:r>
           <w:rPr>
             <w:rStyle w:val="Hyperlink"/>
             <w:noProof/>
           </w:rPr>
-          <w:t>2.5.3</w:t>
+          <w:t>2.5.2</w:t>
         </w:r>
         <w:r>
           <w:rPr>
@@ -4077,7 +4077,7 @@
             <w:rStyle w:val="Hyperlink"/>
             <w:noProof/>
           </w:rPr>
-          <w:t>Stand Spreading (keyword: CompleteStandSpread or PartialStandSpread)</w:t>
+          <w:t>Complete Stand (keyword: Complete)</w:t>
         </w:r>
         <w:r>
           <w:rPr>
@@ -4098,7 +4098,7 @@
             <w:noProof/>
             <w:webHidden/>
           </w:rPr>
-          <w:instrText xml:space="preserve"> PAGEREF _Toc520713459 \h </w:instrText>
+          <w:instrText xml:space="preserve"> PAGEREF _Toc530566411 \h </w:instrText>
         </w:r>
         <w:r>
           <w:rPr>
@@ -4145,13 +4145,13 @@
           <w:szCs w:val="22"/>
         </w:rPr>
       </w:pPr>
-      <w:hyperlink w:anchor="_Toc520713460" w:history="1">
+      <w:hyperlink w:anchor="_Toc530566412" w:history="1">
         <w:r>
           <w:rPr>
             <w:rStyle w:val="Hyperlink"/>
             <w:noProof/>
           </w:rPr>
-          <w:t>2.5.4</w:t>
+          <w:t>2.5.3</w:t>
         </w:r>
         <w:r>
           <w:rPr>
@@ -4169,7 +4169,7 @@
             <w:rStyle w:val="Hyperlink"/>
             <w:noProof/>
           </w:rPr>
-          <w:t>Target Harvest Size</w:t>
+          <w:t>Stand Spreading (keyword: CompleteStandSpread or PartialStandSpread)</w:t>
         </w:r>
         <w:r>
           <w:rPr>
@@ -4190,7 +4190,7 @@
             <w:noProof/>
             <w:webHidden/>
           </w:rPr>
-          <w:instrText xml:space="preserve"> PAGEREF _Toc520713460 \h </w:instrText>
+          <w:instrText xml:space="preserve"> PAGEREF _Toc530566412 \h </w:instrText>
         </w:r>
         <w:r>
           <w:rPr>
@@ -4237,13 +4237,13 @@
           <w:szCs w:val="22"/>
         </w:rPr>
       </w:pPr>
-      <w:hyperlink w:anchor="_Toc520713461" w:history="1">
+      <w:hyperlink w:anchor="_Toc530566413" w:history="1">
         <w:r>
           <w:rPr>
             <w:rStyle w:val="Hyperlink"/>
             <w:noProof/>
           </w:rPr>
-          <w:t>2.5.5</w:t>
+          <w:t>2.5.4</w:t>
         </w:r>
         <w:r>
           <w:rPr>
@@ -4261,7 +4261,7 @@
             <w:rStyle w:val="Hyperlink"/>
             <w:noProof/>
           </w:rPr>
-          <w:t>Patch Cutting (Group Selection)</w:t>
+          <w:t>Target Harvest Size</w:t>
         </w:r>
         <w:r>
           <w:rPr>
@@ -4282,7 +4282,7 @@
             <w:noProof/>
             <w:webHidden/>
           </w:rPr>
-          <w:instrText xml:space="preserve"> PAGEREF _Toc520713461 \h </w:instrText>
+          <w:instrText xml:space="preserve"> PAGEREF _Toc530566413 \h </w:instrText>
         </w:r>
         <w:r>
           <w:rPr>
@@ -4302,95 +4302,7 @@
             <w:noProof/>
             <w:webHidden/>
           </w:rPr>
-          <w:t>16</w:t>
-        </w:r>
-        <w:r>
-          <w:rPr>
-            <w:noProof/>
-            <w:webHidden/>
-          </w:rPr>
-          <w:fldChar w:fldCharType="end"/>
-        </w:r>
-      </w:hyperlink>
-    </w:p>
-    <w:p>
-      <w:pPr>
-        <w:pStyle w:val="TOC2"/>
-        <w:tabs>
-          <w:tab w:val="left" w:pos="720"/>
-          <w:tab w:val="right" w:leader="dot" w:pos="8976"/>
-        </w:tabs>
-        <w:rPr>
-          <w:rFonts w:asciiTheme="minorHAnsi" w:eastAsiaTheme="minorEastAsia" w:hAnsiTheme="minorHAnsi" w:cstheme="minorBidi"/>
-          <w:noProof/>
-          <w:sz w:val="22"/>
-          <w:szCs w:val="22"/>
-        </w:rPr>
-      </w:pPr>
-      <w:hyperlink w:anchor="_Toc520713462" w:history="1">
-        <w:r>
-          <w:rPr>
-            <w:rStyle w:val="Hyperlink"/>
-            <w:noProof/>
-          </w:rPr>
-          <w:t>2.6</w:t>
-        </w:r>
-        <w:r>
-          <w:rPr>
-            <w:rFonts w:asciiTheme="minorHAnsi" w:eastAsiaTheme="minorEastAsia" w:hAnsiTheme="minorHAnsi" w:cstheme="minorBidi"/>
-            <w:noProof/>
-            <w:sz w:val="22"/>
-            <w:szCs w:val="22"/>
-          </w:rPr>
-          <w:tab/>
-        </w:r>
-        <w:r>
-          <w:rPr>
-            <w:rStyle w:val="Hyperlink"/>
-            <w:noProof/>
-          </w:rPr>
-          <w:t>Cohort Removal List</w:t>
-        </w:r>
-        <w:r>
-          <w:rPr>
-            <w:noProof/>
-            <w:webHidden/>
-          </w:rPr>
-          <w:tab/>
-        </w:r>
-        <w:r>
-          <w:rPr>
-            <w:noProof/>
-            <w:webHidden/>
-          </w:rPr>
-          <w:fldChar w:fldCharType="begin"/>
-        </w:r>
-        <w:r>
-          <w:rPr>
-            <w:noProof/>
-            <w:webHidden/>
-          </w:rPr>
-          <w:instrText xml:space="preserve"> PAGEREF _Toc520713462 \h </w:instrText>
-        </w:r>
-        <w:r>
-          <w:rPr>
-            <w:noProof/>
-            <w:webHidden/>
-          </w:rPr>
-        </w:r>
-        <w:r>
-          <w:rPr>
-            <w:noProof/>
-            <w:webHidden/>
-          </w:rPr>
-          <w:fldChar w:fldCharType="separate"/>
-        </w:r>
-        <w:r>
-          <w:rPr>
-            <w:noProof/>
-            <w:webHidden/>
-          </w:rPr>
-          <w:t>16</w:t>
+          <w:t>15</w:t>
         </w:r>
         <w:r>
           <w:rPr>
@@ -4417,13 +4329,13 @@
           <w:szCs w:val="22"/>
         </w:rPr>
       </w:pPr>
-      <w:hyperlink w:anchor="_Toc520713463" w:history="1">
+      <w:hyperlink w:anchor="_Toc530566414" w:history="1">
         <w:r>
           <w:rPr>
             <w:rStyle w:val="Hyperlink"/>
             <w:noProof/>
           </w:rPr>
-          <w:t>2.6.1</w:t>
+          <w:t>2.5.5</w:t>
         </w:r>
         <w:r>
           <w:rPr>
@@ -4441,7 +4353,7 @@
             <w:rStyle w:val="Hyperlink"/>
             <w:noProof/>
           </w:rPr>
-          <w:t>CohortsRemoved</w:t>
+          <w:t>Patch Cutting (Group Selection)</w:t>
         </w:r>
         <w:r>
           <w:rPr>
@@ -4462,7 +4374,7 @@
             <w:noProof/>
             <w:webHidden/>
           </w:rPr>
-          <w:instrText xml:space="preserve"> PAGEREF _Toc520713463 \h </w:instrText>
+          <w:instrText xml:space="preserve"> PAGEREF _Toc530566414 \h </w:instrText>
         </w:r>
         <w:r>
           <w:rPr>
@@ -4483,6 +4395,94 @@
             <w:webHidden/>
           </w:rPr>
           <w:t>16</w:t>
+        </w:r>
+        <w:r>
+          <w:rPr>
+            <w:noProof/>
+            <w:webHidden/>
+          </w:rPr>
+          <w:fldChar w:fldCharType="end"/>
+        </w:r>
+      </w:hyperlink>
+    </w:p>
+    <w:p>
+      <w:pPr>
+        <w:pStyle w:val="TOC2"/>
+        <w:tabs>
+          <w:tab w:val="left" w:pos="720"/>
+          <w:tab w:val="right" w:leader="dot" w:pos="8976"/>
+        </w:tabs>
+        <w:rPr>
+          <w:rFonts w:asciiTheme="minorHAnsi" w:eastAsiaTheme="minorEastAsia" w:hAnsiTheme="minorHAnsi" w:cstheme="minorBidi"/>
+          <w:noProof/>
+          <w:sz w:val="22"/>
+          <w:szCs w:val="22"/>
+        </w:rPr>
+      </w:pPr>
+      <w:hyperlink w:anchor="_Toc530566415" w:history="1">
+        <w:r>
+          <w:rPr>
+            <w:rStyle w:val="Hyperlink"/>
+            <w:noProof/>
+          </w:rPr>
+          <w:t>2.6</w:t>
+        </w:r>
+        <w:r>
+          <w:rPr>
+            <w:rFonts w:asciiTheme="minorHAnsi" w:eastAsiaTheme="minorEastAsia" w:hAnsiTheme="minorHAnsi" w:cstheme="minorBidi"/>
+            <w:noProof/>
+            <w:sz w:val="22"/>
+            <w:szCs w:val="22"/>
+          </w:rPr>
+          <w:tab/>
+        </w:r>
+        <w:r>
+          <w:rPr>
+            <w:rStyle w:val="Hyperlink"/>
+            <w:noProof/>
+          </w:rPr>
+          <w:t>Cohort Removal List</w:t>
+        </w:r>
+        <w:r>
+          <w:rPr>
+            <w:noProof/>
+            <w:webHidden/>
+          </w:rPr>
+          <w:tab/>
+        </w:r>
+        <w:r>
+          <w:rPr>
+            <w:noProof/>
+            <w:webHidden/>
+          </w:rPr>
+          <w:fldChar w:fldCharType="begin"/>
+        </w:r>
+        <w:r>
+          <w:rPr>
+            <w:noProof/>
+            <w:webHidden/>
+          </w:rPr>
+          <w:instrText xml:space="preserve"> PAGEREF _Toc530566415 \h </w:instrText>
+        </w:r>
+        <w:r>
+          <w:rPr>
+            <w:noProof/>
+            <w:webHidden/>
+          </w:rPr>
+        </w:r>
+        <w:r>
+          <w:rPr>
+            <w:noProof/>
+            <w:webHidden/>
+          </w:rPr>
+          <w:fldChar w:fldCharType="separate"/>
+        </w:r>
+        <w:r>
+          <w:rPr>
+            <w:noProof/>
+            <w:webHidden/>
+          </w:rPr>
+          <w:t>17</w:t>
         </w:r>
         <w:r>
           <w:rPr>
@@ -4509,13 +4509,13 @@
           <w:szCs w:val="22"/>
         </w:rPr>
       </w:pPr>
-      <w:hyperlink w:anchor="_Toc520713464" w:history="1">
+      <w:hyperlink w:anchor="_Toc530566416" w:history="1">
         <w:r>
           <w:rPr>
             <w:rStyle w:val="Hyperlink"/>
             <w:noProof/>
           </w:rPr>
-          <w:t>2.6.2</w:t>
+          <w:t>2.6.1</w:t>
         </w:r>
         <w:r>
           <w:rPr>
@@ -4533,7 +4533,7 @@
             <w:rStyle w:val="Hyperlink"/>
             <w:noProof/>
           </w:rPr>
-          <w:t>Plant</w:t>
+          <w:t>CohortsRemoved</w:t>
         </w:r>
         <w:r>
           <w:rPr>
@@ -4554,7 +4554,7 @@
             <w:noProof/>
             <w:webHidden/>
           </w:rPr>
-          <w:instrText xml:space="preserve"> PAGEREF _Toc520713464 \h </w:instrText>
+          <w:instrText xml:space="preserve"> PAGEREF _Toc530566416 \h </w:instrText>
         </w:r>
         <w:r>
           <w:rPr>
@@ -4574,95 +4574,7 @@
             <w:noProof/>
             <w:webHidden/>
           </w:rPr>
-          <w:t>18</w:t>
-        </w:r>
-        <w:r>
-          <w:rPr>
-            <w:noProof/>
-            <w:webHidden/>
-          </w:rPr>
-          <w:fldChar w:fldCharType="end"/>
-        </w:r>
-      </w:hyperlink>
-    </w:p>
-    <w:p>
-      <w:pPr>
-        <w:pStyle w:val="TOC2"/>
-        <w:tabs>
-          <w:tab w:val="left" w:pos="720"/>
-          <w:tab w:val="right" w:leader="dot" w:pos="8976"/>
-        </w:tabs>
-        <w:rPr>
-          <w:rFonts w:asciiTheme="minorHAnsi" w:eastAsiaTheme="minorEastAsia" w:hAnsiTheme="minorHAnsi" w:cstheme="minorBidi"/>
-          <w:noProof/>
-          <w:sz w:val="22"/>
-          <w:szCs w:val="22"/>
-        </w:rPr>
-      </w:pPr>
-      <w:hyperlink w:anchor="_Toc520713465" w:history="1">
-        <w:r>
-          <w:rPr>
-            <w:rStyle w:val="Hyperlink"/>
-            <w:noProof/>
-          </w:rPr>
-          <w:t>2.7</w:t>
-        </w:r>
-        <w:r>
-          <w:rPr>
-            <w:rFonts w:asciiTheme="minorHAnsi" w:eastAsiaTheme="minorEastAsia" w:hAnsiTheme="minorHAnsi" w:cstheme="minorBidi"/>
-            <w:noProof/>
-            <w:sz w:val="22"/>
-            <w:szCs w:val="22"/>
-          </w:rPr>
-          <w:tab/>
-        </w:r>
-        <w:r>
-          <w:rPr>
-            <w:rStyle w:val="Hyperlink"/>
-            <w:noProof/>
-          </w:rPr>
-          <w:t>Repeated Prescriptions</w:t>
-        </w:r>
-        <w:r>
-          <w:rPr>
-            <w:noProof/>
-            <w:webHidden/>
-          </w:rPr>
-          <w:tab/>
-        </w:r>
-        <w:r>
-          <w:rPr>
-            <w:noProof/>
-            <w:webHidden/>
-          </w:rPr>
-          <w:fldChar w:fldCharType="begin"/>
-        </w:r>
-        <w:r>
-          <w:rPr>
-            <w:noProof/>
-            <w:webHidden/>
-          </w:rPr>
-          <w:instrText xml:space="preserve"> PAGEREF _Toc520713465 \h </w:instrText>
-        </w:r>
-        <w:r>
-          <w:rPr>
-            <w:noProof/>
-            <w:webHidden/>
-          </w:rPr>
-        </w:r>
-        <w:r>
-          <w:rPr>
-            <w:noProof/>
-            <w:webHidden/>
-          </w:rPr>
-          <w:fldChar w:fldCharType="separate"/>
-        </w:r>
-        <w:r>
-          <w:rPr>
-            <w:noProof/>
-            <w:webHidden/>
-          </w:rPr>
-          <w:t>18</w:t>
+          <w:t>17</w:t>
         </w:r>
         <w:r>
           <w:rPr>
@@ -4689,13 +4601,13 @@
           <w:szCs w:val="22"/>
         </w:rPr>
       </w:pPr>
-      <w:hyperlink w:anchor="_Toc520713466" w:history="1">
+      <w:hyperlink w:anchor="_Toc530566417" w:history="1">
         <w:r>
           <w:rPr>
             <w:rStyle w:val="Hyperlink"/>
             <w:noProof/>
           </w:rPr>
-          <w:t>2.7.1</w:t>
+          <w:t>2.6.2</w:t>
         </w:r>
         <w:r>
           <w:rPr>
@@ -4713,7 +4625,7 @@
             <w:rStyle w:val="Hyperlink"/>
             <w:noProof/>
           </w:rPr>
-          <w:t>Single Repeat Harvests</w:t>
+          <w:t>Plant</w:t>
         </w:r>
         <w:r>
           <w:rPr>
@@ -4734,7 +4646,95 @@
             <w:noProof/>
             <w:webHidden/>
           </w:rPr>
-          <w:instrText xml:space="preserve"> PAGEREF _Toc520713466 \h </w:instrText>
+          <w:instrText xml:space="preserve"> PAGEREF _Toc530566417 \h </w:instrText>
+        </w:r>
+        <w:r>
+          <w:rPr>
+            <w:noProof/>
+            <w:webHidden/>
+          </w:rPr>
+        </w:r>
+        <w:r>
+          <w:rPr>
+            <w:noProof/>
+            <w:webHidden/>
+          </w:rPr>
+          <w:fldChar w:fldCharType="separate"/>
+        </w:r>
+        <w:r>
+          <w:rPr>
+            <w:noProof/>
+            <w:webHidden/>
+          </w:rPr>
+          <w:t>18</w:t>
+        </w:r>
+        <w:r>
+          <w:rPr>
+            <w:noProof/>
+            <w:webHidden/>
+          </w:rPr>
+          <w:fldChar w:fldCharType="end"/>
+        </w:r>
+      </w:hyperlink>
+    </w:p>
+    <w:p>
+      <w:pPr>
+        <w:pStyle w:val="TOC2"/>
+        <w:tabs>
+          <w:tab w:val="left" w:pos="720"/>
+          <w:tab w:val="right" w:leader="dot" w:pos="8976"/>
+        </w:tabs>
+        <w:rPr>
+          <w:rFonts w:asciiTheme="minorHAnsi" w:eastAsiaTheme="minorEastAsia" w:hAnsiTheme="minorHAnsi" w:cstheme="minorBidi"/>
+          <w:noProof/>
+          <w:sz w:val="22"/>
+          <w:szCs w:val="22"/>
+        </w:rPr>
+      </w:pPr>
+      <w:hyperlink w:anchor="_Toc530566418" w:history="1">
+        <w:r>
+          <w:rPr>
+            <w:rStyle w:val="Hyperlink"/>
+            <w:noProof/>
+          </w:rPr>
+          <w:t>2.7</w:t>
+        </w:r>
+        <w:r>
+          <w:rPr>
+            <w:rFonts w:asciiTheme="minorHAnsi" w:eastAsiaTheme="minorEastAsia" w:hAnsiTheme="minorHAnsi" w:cstheme="minorBidi"/>
+            <w:noProof/>
+            <w:sz w:val="22"/>
+            <w:szCs w:val="22"/>
+          </w:rPr>
+          <w:tab/>
+        </w:r>
+        <w:r>
+          <w:rPr>
+            <w:rStyle w:val="Hyperlink"/>
+            <w:noProof/>
+          </w:rPr>
+          <w:t>Repeated Prescriptions</w:t>
+        </w:r>
+        <w:r>
+          <w:rPr>
+            <w:noProof/>
+            <w:webHidden/>
+          </w:rPr>
+          <w:tab/>
+        </w:r>
+        <w:r>
+          <w:rPr>
+            <w:noProof/>
+            <w:webHidden/>
+          </w:rPr>
+          <w:fldChar w:fldCharType="begin"/>
+        </w:r>
+        <w:r>
+          <w:rPr>
+            <w:noProof/>
+            <w:webHidden/>
+          </w:rPr>
+          <w:instrText xml:space="preserve"> PAGEREF _Toc530566418 \h </w:instrText>
         </w:r>
         <w:r>
           <w:rPr>
@@ -4781,13 +4781,13 @@
           <w:szCs w:val="22"/>
         </w:rPr>
       </w:pPr>
-      <w:hyperlink w:anchor="_Toc520713467" w:history="1">
+      <w:hyperlink w:anchor="_Toc530566419" w:history="1">
         <w:r>
           <w:rPr>
             <w:rStyle w:val="Hyperlink"/>
             <w:noProof/>
           </w:rPr>
-          <w:t>2.7.2</w:t>
+          <w:t>2.7.1</w:t>
         </w:r>
         <w:r>
           <w:rPr>
@@ -4805,7 +4805,7 @@
             <w:rStyle w:val="Hyperlink"/>
             <w:noProof/>
           </w:rPr>
-          <w:t>Multiple Repeat Harvests</w:t>
+          <w:t>Single Repeat Harvests</w:t>
         </w:r>
         <w:r>
           <w:rPr>
@@ -4826,95 +4826,7 @@
             <w:noProof/>
             <w:webHidden/>
           </w:rPr>
-          <w:instrText xml:space="preserve"> PAGEREF _Toc520713467 \h </w:instrText>
-        </w:r>
-        <w:r>
-          <w:rPr>
-            <w:noProof/>
-            <w:webHidden/>
-          </w:rPr>
-        </w:r>
-        <w:r>
-          <w:rPr>
-            <w:noProof/>
-            <w:webHidden/>
-          </w:rPr>
-          <w:fldChar w:fldCharType="separate"/>
-        </w:r>
-        <w:r>
-          <w:rPr>
-            <w:noProof/>
-            <w:webHidden/>
-          </w:rPr>
-          <w:t>19</w:t>
-        </w:r>
-        <w:r>
-          <w:rPr>
-            <w:noProof/>
-            <w:webHidden/>
-          </w:rPr>
-          <w:fldChar w:fldCharType="end"/>
-        </w:r>
-      </w:hyperlink>
-    </w:p>
-    <w:p>
-      <w:pPr>
-        <w:pStyle w:val="TOC2"/>
-        <w:tabs>
-          <w:tab w:val="left" w:pos="720"/>
-          <w:tab w:val="right" w:leader="dot" w:pos="8976"/>
-        </w:tabs>
-        <w:rPr>
-          <w:rFonts w:asciiTheme="minorHAnsi" w:eastAsiaTheme="minorEastAsia" w:hAnsiTheme="minorHAnsi" w:cstheme="minorBidi"/>
-          <w:noProof/>
-          <w:sz w:val="22"/>
-          <w:szCs w:val="22"/>
-        </w:rPr>
-      </w:pPr>
-      <w:hyperlink w:anchor="_Toc520713468" w:history="1">
-        <w:r>
-          <w:rPr>
-            <w:rStyle w:val="Hyperlink"/>
-            <w:noProof/>
-          </w:rPr>
-          <w:t>2.8</w:t>
-        </w:r>
-        <w:r>
-          <w:rPr>
-            <w:rFonts w:asciiTheme="minorHAnsi" w:eastAsiaTheme="minorEastAsia" w:hAnsiTheme="minorHAnsi" w:cstheme="minorBidi"/>
-            <w:noProof/>
-            <w:sz w:val="22"/>
-            <w:szCs w:val="22"/>
-          </w:rPr>
-          <w:tab/>
-        </w:r>
-        <w:r>
-          <w:rPr>
-            <w:rStyle w:val="Hyperlink"/>
-            <w:noProof/>
-          </w:rPr>
-          <w:t>Other Prescription Parameters</w:t>
-        </w:r>
-        <w:r>
-          <w:rPr>
-            <w:noProof/>
-            <w:webHidden/>
-          </w:rPr>
-          <w:tab/>
-        </w:r>
-        <w:r>
-          <w:rPr>
-            <w:noProof/>
-            <w:webHidden/>
-          </w:rPr>
-          <w:fldChar w:fldCharType="begin"/>
-        </w:r>
-        <w:r>
-          <w:rPr>
-            <w:noProof/>
-            <w:webHidden/>
-          </w:rPr>
-          <w:instrText xml:space="preserve"> PAGEREF _Toc520713468 \h </w:instrText>
+          <w:instrText xml:space="preserve"> PAGEREF _Toc530566419 \h </w:instrText>
         </w:r>
         <w:r>
           <w:rPr>
@@ -4961,13 +4873,13 @@
           <w:szCs w:val="22"/>
         </w:rPr>
       </w:pPr>
-      <w:hyperlink w:anchor="_Toc520713469" w:history="1">
+      <w:hyperlink w:anchor="_Toc530566420" w:history="1">
         <w:r>
           <w:rPr>
             <w:rStyle w:val="Hyperlink"/>
             <w:noProof/>
           </w:rPr>
-          <w:t>2.8.1</w:t>
+          <w:t>2.7.2</w:t>
         </w:r>
         <w:r>
           <w:rPr>
@@ -4985,7 +4897,7 @@
             <w:rStyle w:val="Hyperlink"/>
             <w:noProof/>
           </w:rPr>
-          <w:t>MinTimeSinceDamage</w:t>
+          <w:t>Multiple Repeat Harvests</w:t>
         </w:r>
         <w:r>
           <w:rPr>
@@ -5006,7 +4918,95 @@
             <w:noProof/>
             <w:webHidden/>
           </w:rPr>
-          <w:instrText xml:space="preserve"> PAGEREF _Toc520713469 \h </w:instrText>
+          <w:instrText xml:space="preserve"> PAGEREF _Toc530566420 \h </w:instrText>
+        </w:r>
+        <w:r>
+          <w:rPr>
+            <w:noProof/>
+            <w:webHidden/>
+          </w:rPr>
+        </w:r>
+        <w:r>
+          <w:rPr>
+            <w:noProof/>
+            <w:webHidden/>
+          </w:rPr>
+          <w:fldChar w:fldCharType="separate"/>
+        </w:r>
+        <w:r>
+          <w:rPr>
+            <w:noProof/>
+            <w:webHidden/>
+          </w:rPr>
+          <w:t>19</w:t>
+        </w:r>
+        <w:r>
+          <w:rPr>
+            <w:noProof/>
+            <w:webHidden/>
+          </w:rPr>
+          <w:fldChar w:fldCharType="end"/>
+        </w:r>
+      </w:hyperlink>
+    </w:p>
+    <w:p>
+      <w:pPr>
+        <w:pStyle w:val="TOC2"/>
+        <w:tabs>
+          <w:tab w:val="left" w:pos="720"/>
+          <w:tab w:val="right" w:leader="dot" w:pos="8976"/>
+        </w:tabs>
+        <w:rPr>
+          <w:rFonts w:asciiTheme="minorHAnsi" w:eastAsiaTheme="minorEastAsia" w:hAnsiTheme="minorHAnsi" w:cstheme="minorBidi"/>
+          <w:noProof/>
+          <w:sz w:val="22"/>
+          <w:szCs w:val="22"/>
+        </w:rPr>
+      </w:pPr>
+      <w:hyperlink w:anchor="_Toc530566421" w:history="1">
+        <w:r>
+          <w:rPr>
+            <w:rStyle w:val="Hyperlink"/>
+            <w:noProof/>
+          </w:rPr>
+          <w:t>2.8</w:t>
+        </w:r>
+        <w:r>
+          <w:rPr>
+            <w:rFonts w:asciiTheme="minorHAnsi" w:eastAsiaTheme="minorEastAsia" w:hAnsiTheme="minorHAnsi" w:cstheme="minorBidi"/>
+            <w:noProof/>
+            <w:sz w:val="22"/>
+            <w:szCs w:val="22"/>
+          </w:rPr>
+          <w:tab/>
+        </w:r>
+        <w:r>
+          <w:rPr>
+            <w:rStyle w:val="Hyperlink"/>
+            <w:noProof/>
+          </w:rPr>
+          <w:t>Other Prescription Parameters</w:t>
+        </w:r>
+        <w:r>
+          <w:rPr>
+            <w:noProof/>
+            <w:webHidden/>
+          </w:rPr>
+          <w:tab/>
+        </w:r>
+        <w:r>
+          <w:rPr>
+            <w:noProof/>
+            <w:webHidden/>
+          </w:rPr>
+          <w:fldChar w:fldCharType="begin"/>
+        </w:r>
+        <w:r>
+          <w:rPr>
+            <w:noProof/>
+            <w:webHidden/>
+          </w:rPr>
+          <w:instrText xml:space="preserve"> PAGEREF _Toc530566421 \h </w:instrText>
         </w:r>
         <w:r>
           <w:rPr>
@@ -5053,13 +5053,13 @@
           <w:szCs w:val="22"/>
         </w:rPr>
       </w:pPr>
-      <w:hyperlink w:anchor="_Toc520713470" w:history="1">
+      <w:hyperlink w:anchor="_Toc530566422" w:history="1">
         <w:r>
           <w:rPr>
             <w:rStyle w:val="Hyperlink"/>
             <w:noProof/>
           </w:rPr>
-          <w:t>2.8.2</w:t>
+          <w:t>2.8.1</w:t>
         </w:r>
         <w:r>
           <w:rPr>
@@ -5077,6 +5077,98 @@
             <w:rStyle w:val="Hyperlink"/>
             <w:noProof/>
           </w:rPr>
+          <w:t>MinTimeSinceDamage</w:t>
+        </w:r>
+        <w:r>
+          <w:rPr>
+            <w:noProof/>
+            <w:webHidden/>
+          </w:rPr>
+          <w:tab/>
+        </w:r>
+        <w:r>
+          <w:rPr>
+            <w:noProof/>
+            <w:webHidden/>
+          </w:rPr>
+          <w:fldChar w:fldCharType="begin"/>
+        </w:r>
+        <w:r>
+          <w:rPr>
+            <w:noProof/>
+            <w:webHidden/>
+          </w:rPr>
+          <w:instrText xml:space="preserve"> PAGEREF _Toc530566422 \h </w:instrText>
+        </w:r>
+        <w:r>
+          <w:rPr>
+            <w:noProof/>
+            <w:webHidden/>
+          </w:rPr>
+        </w:r>
+        <w:r>
+          <w:rPr>
+            <w:noProof/>
+            <w:webHidden/>
+          </w:rPr>
+          <w:fldChar w:fldCharType="separate"/>
+        </w:r>
+        <w:r>
+          <w:rPr>
+            <w:noProof/>
+            <w:webHidden/>
+          </w:rPr>
+          <w:t>20</w:t>
+        </w:r>
+        <w:r>
+          <w:rPr>
+            <w:noProof/>
+            <w:webHidden/>
+          </w:rPr>
+          <w:fldChar w:fldCharType="end"/>
+        </w:r>
+      </w:hyperlink>
+    </w:p>
+    <w:p>
+      <w:pPr>
+        <w:pStyle w:val="TOC3"/>
+        <w:tabs>
+          <w:tab w:val="left" w:pos="1200"/>
+          <w:tab w:val="right" w:leader="dot" w:pos="8976"/>
+        </w:tabs>
+        <w:rPr>
+          <w:rFonts w:asciiTheme="minorHAnsi" w:eastAsiaTheme="minorEastAsia" w:hAnsiTheme="minorHAnsi" w:cstheme="minorBidi"/>
+          <w:i w:val="0"/>
+          <w:iCs w:val="0"/>
+          <w:noProof/>
+          <w:sz w:val="22"/>
+          <w:szCs w:val="22"/>
+        </w:rPr>
+      </w:pPr>
+      <w:hyperlink w:anchor="_Toc530566423" w:history="1">
+        <w:r>
+          <w:rPr>
+            <w:rStyle w:val="Hyperlink"/>
+            <w:noProof/>
+          </w:rPr>
+          <w:t>2.8.2</w:t>
+        </w:r>
+        <w:r>
+          <w:rPr>
+            <w:rFonts w:asciiTheme="minorHAnsi" w:eastAsiaTheme="minorEastAsia" w:hAnsiTheme="minorHAnsi" w:cstheme="minorBidi"/>
+            <w:i w:val="0"/>
+            <w:iCs w:val="0"/>
+            <w:noProof/>
+            <w:sz w:val="22"/>
+            <w:szCs w:val="22"/>
+          </w:rPr>
+          <w:tab/>
+        </w:r>
+        <w:r>
+          <w:rPr>
+            <w:rStyle w:val="Hyperlink"/>
+            <w:noProof/>
+          </w:rPr>
           <w:t>PreventEstablishment</w:t>
         </w:r>
         <w:r>
@@ -5098,7 +5190,7 @@
             <w:noProof/>
             <w:webHidden/>
           </w:rPr>
-          <w:instrText xml:space="preserve"> PAGEREF _Toc520713470 \h </w:instrText>
+          <w:instrText xml:space="preserve"> PAGEREF _Toc530566423 \h </w:instrText>
         </w:r>
         <w:r>
           <w:rPr>
@@ -5146,7 +5238,7 @@
           <w:szCs w:val="22"/>
         </w:rPr>
       </w:pPr>
-      <w:hyperlink w:anchor="_Toc520713471" w:history="1">
+      <w:hyperlink w:anchor="_Toc530566424" w:history="1">
         <w:r>
           <w:rPr>
             <w:rStyle w:val="Hyperlink"/>
@@ -5192,7 +5284,7 @@
             <w:noProof/>
             <w:webHidden/>
           </w:rPr>
-          <w:instrText xml:space="preserve"> PAGEREF _Toc520713471 \h </w:instrText>
+          <w:instrText xml:space="preserve"> PAGEREF _Toc530566424 \h </w:instrText>
         </w:r>
         <w:r>
           <w:rPr>
@@ -5237,7 +5329,7 @@
           <w:szCs w:val="22"/>
         </w:rPr>
       </w:pPr>
-      <w:hyperlink w:anchor="_Toc520713472" w:history="1">
+      <w:hyperlink w:anchor="_Toc530566425" w:history="1">
         <w:r>
           <w:rPr>
             <w:rStyle w:val="Hyperlink"/>
@@ -5280,7 +5372,7 @@
             <w:noProof/>
             <w:webHidden/>
           </w:rPr>
-          <w:instrText xml:space="preserve"> PAGEREF _Toc520713472 \h </w:instrText>
+          <w:instrText xml:space="preserve"> PAGEREF _Toc530566425 \h </w:instrText>
         </w:r>
         <w:r>
           <w:rPr>
@@ -5325,7 +5417,7 @@
           <w:szCs w:val="22"/>
         </w:rPr>
       </w:pPr>
-      <w:hyperlink w:anchor="_Toc520713473" w:history="1">
+      <w:hyperlink w:anchor="_Toc530566426" w:history="1">
         <w:r>
           <w:rPr>
             <w:rStyle w:val="Hyperlink"/>
@@ -5368,7 +5460,7 @@
             <w:noProof/>
             <w:webHidden/>
           </w:rPr>
-          <w:instrText xml:space="preserve"> PAGEREF _Toc520713473 \h </w:instrText>
+          <w:instrText xml:space="preserve"> PAGEREF _Toc530566426 \h </w:instrText>
         </w:r>
         <w:r>
           <w:rPr>
@@ -5413,7 +5505,7 @@
           <w:szCs w:val="22"/>
         </w:rPr>
       </w:pPr>
-      <w:hyperlink w:anchor="_Toc520713474" w:history="1">
+      <w:hyperlink w:anchor="_Toc530566427" w:history="1">
         <w:r>
           <w:rPr>
             <w:rStyle w:val="Hyperlink"/>
@@ -5456,7 +5548,7 @@
             <w:noProof/>
             <w:webHidden/>
           </w:rPr>
-          <w:instrText xml:space="preserve"> PAGEREF _Toc520713474 \h </w:instrText>
+          <w:instrText xml:space="preserve"> PAGEREF _Toc530566427 \h </w:instrText>
         </w:r>
         <w:r>
           <w:rPr>
@@ -5503,7 +5595,7 @@
           <w:szCs w:val="22"/>
         </w:rPr>
       </w:pPr>
-      <w:hyperlink w:anchor="_Toc520713475" w:history="1">
+      <w:hyperlink w:anchor="_Toc530566428" w:history="1">
         <w:r>
           <w:rPr>
             <w:rStyle w:val="Hyperlink"/>
@@ -5548,7 +5640,7 @@
             <w:noProof/>
             <w:webHidden/>
           </w:rPr>
-          <w:instrText xml:space="preserve"> PAGEREF _Toc520713475 \h </w:instrText>
+          <w:instrText xml:space="preserve"> PAGEREF _Toc530566428 \h </w:instrText>
         </w:r>
         <w:r>
           <w:rPr>
@@ -5595,7 +5687,7 @@
           <w:szCs w:val="22"/>
         </w:rPr>
       </w:pPr>
-      <w:hyperlink w:anchor="_Toc520713476" w:history="1">
+      <w:hyperlink w:anchor="_Toc530566429" w:history="1">
         <w:r>
           <w:rPr>
             <w:rStyle w:val="Hyperlink"/>
@@ -5640,7 +5732,7 @@
             <w:noProof/>
             <w:webHidden/>
           </w:rPr>
-          <w:instrText xml:space="preserve"> PAGEREF _Toc520713476 \h </w:instrText>
+          <w:instrText xml:space="preserve"> PAGEREF _Toc530566429 \h </w:instrText>
         </w:r>
         <w:r>
           <w:rPr>
@@ -5685,7 +5777,7 @@
           <w:szCs w:val="22"/>
         </w:rPr>
       </w:pPr>
-      <w:hyperlink w:anchor="_Toc520713477" w:history="1">
+      <w:hyperlink w:anchor="_Toc530566430" w:history="1">
         <w:r>
           <w:rPr>
             <w:rStyle w:val="Hyperlink"/>
@@ -5728,7 +5820,7 @@
             <w:noProof/>
             <w:webHidden/>
           </w:rPr>
-          <w:instrText xml:space="preserve"> PAGEREF _Toc520713477 \h </w:instrText>
+          <w:instrText xml:space="preserve"> PAGEREF _Toc530566430 \h </w:instrText>
         </w:r>
         <w:r>
           <w:rPr>
@@ -5773,7 +5865,7 @@
           <w:szCs w:val="22"/>
         </w:rPr>
       </w:pPr>
-      <w:hyperlink w:anchor="_Toc520713478" w:history="1">
+      <w:hyperlink w:anchor="_Toc530566431" w:history="1">
         <w:r>
           <w:rPr>
             <w:rStyle w:val="Hyperlink"/>
@@ -5816,7 +5908,7 @@
             <w:noProof/>
             <w:webHidden/>
           </w:rPr>
-          <w:instrText xml:space="preserve"> PAGEREF _Toc520713478 \h </w:instrText>
+          <w:instrText xml:space="preserve"> PAGEREF _Toc530566431 \h </w:instrText>
         </w:r>
         <w:r>
           <w:rPr>
@@ -5863,7 +5955,7 @@
           <w:szCs w:val="22"/>
         </w:rPr>
       </w:pPr>
-      <w:hyperlink w:anchor="_Toc520713479" w:history="1">
+      <w:hyperlink w:anchor="_Toc530566432" w:history="1">
         <w:r>
           <w:rPr>
             <w:rStyle w:val="Hyperlink"/>
@@ -5908,7 +6000,7 @@
             <w:noProof/>
             <w:webHidden/>
           </w:rPr>
-          <w:instrText xml:space="preserve"> PAGEREF _Toc520713479 \h </w:instrText>
+          <w:instrText xml:space="preserve"> PAGEREF _Toc530566432 \h </w:instrText>
         </w:r>
         <w:r>
           <w:rPr>
@@ -5955,7 +6047,7 @@
           <w:szCs w:val="22"/>
         </w:rPr>
       </w:pPr>
-      <w:hyperlink w:anchor="_Toc520713480" w:history="1">
+      <w:hyperlink w:anchor="_Toc530566433" w:history="1">
         <w:r>
           <w:rPr>
             <w:rStyle w:val="Hyperlink"/>
@@ -6000,7 +6092,7 @@
             <w:noProof/>
             <w:webHidden/>
           </w:rPr>
-          <w:instrText xml:space="preserve"> PAGEREF _Toc520713480 \h </w:instrText>
+          <w:instrText xml:space="preserve"> PAGEREF _Toc530566433 \h </w:instrText>
         </w:r>
         <w:r>
           <w:rPr>
@@ -6047,7 +6139,7 @@
           <w:szCs w:val="22"/>
         </w:rPr>
       </w:pPr>
-      <w:hyperlink w:anchor="_Toc520713481" w:history="1">
+      <w:hyperlink w:anchor="_Toc530566434" w:history="1">
         <w:r>
           <w:rPr>
             <w:rStyle w:val="Hyperlink"/>
@@ -6092,7 +6184,7 @@
             <w:noProof/>
             <w:webHidden/>
           </w:rPr>
-          <w:instrText xml:space="preserve"> PAGEREF _Toc520713481 \h </w:instrText>
+          <w:instrText xml:space="preserve"> PAGEREF _Toc530566434 \h </w:instrText>
         </w:r>
         <w:r>
           <w:rPr>
@@ -6139,7 +6231,7 @@
           <w:szCs w:val="22"/>
         </w:rPr>
       </w:pPr>
-      <w:hyperlink w:anchor="_Toc520713482" w:history="1">
+      <w:hyperlink w:anchor="_Toc530566435" w:history="1">
         <w:r>
           <w:rPr>
             <w:rStyle w:val="Hyperlink"/>
@@ -6184,7 +6276,7 @@
             <w:noProof/>
             <w:webHidden/>
           </w:rPr>
-          <w:instrText xml:space="preserve"> PAGEREF _Toc520713482 \h </w:instrText>
+          <w:instrText xml:space="preserve"> PAGEREF _Toc530566435 \h </w:instrText>
         </w:r>
         <w:r>
           <w:rPr>
@@ -6231,7 +6323,7 @@
           <w:szCs w:val="22"/>
         </w:rPr>
       </w:pPr>
-      <w:hyperlink w:anchor="_Toc520713483" w:history="1">
+      <w:hyperlink w:anchor="_Toc530566436" w:history="1">
         <w:r>
           <w:rPr>
             <w:rStyle w:val="Hyperlink"/>
@@ -6276,7 +6368,7 @@
             <w:noProof/>
             <w:webHidden/>
           </w:rPr>
-          <w:instrText xml:space="preserve"> PAGEREF _Toc520713483 \h </w:instrText>
+          <w:instrText xml:space="preserve"> PAGEREF _Toc530566436 \h </w:instrText>
         </w:r>
         <w:r>
           <w:rPr>
@@ -6323,7 +6415,7 @@
           <w:szCs w:val="22"/>
         </w:rPr>
       </w:pPr>
-      <w:hyperlink w:anchor="_Toc520713484" w:history="1">
+      <w:hyperlink w:anchor="_Toc530566437" w:history="1">
         <w:r>
           <w:rPr>
             <w:rStyle w:val="Hyperlink"/>
@@ -6368,7 +6460,7 @@
             <w:noProof/>
             <w:webHidden/>
           </w:rPr>
-          <w:instrText xml:space="preserve"> PAGEREF _Toc520713484 \h </w:instrText>
+          <w:instrText xml:space="preserve"> PAGEREF _Toc530566437 \h </w:instrText>
         </w:r>
         <w:r>
           <w:rPr>
@@ -6416,7 +6508,7 @@
           <w:szCs w:val="22"/>
         </w:rPr>
       </w:pPr>
-      <w:hyperlink w:anchor="_Toc520713485" w:history="1">
+      <w:hyperlink w:anchor="_Toc530566438" w:history="1">
         <w:r>
           <w:rPr>
             <w:rStyle w:val="Hyperlink"/>
@@ -6462,7 +6554,7 @@
             <w:noProof/>
             <w:webHidden/>
           </w:rPr>
-          <w:instrText xml:space="preserve"> PAGEREF _Toc520713485 \h </w:instrText>
+          <w:instrText xml:space="preserve"> PAGEREF _Toc530566438 \h </w:instrText>
         </w:r>
         <w:r>
           <w:rPr>
@@ -6507,7 +6599,7 @@
           <w:szCs w:val="22"/>
         </w:rPr>
       </w:pPr>
-      <w:hyperlink w:anchor="_Toc520713486" w:history="1">
+      <w:hyperlink w:anchor="_Toc530566439" w:history="1">
         <w:r>
           <w:rPr>
             <w:rStyle w:val="Hyperlink"/>
@@ -6550,7 +6642,7 @@
             <w:noProof/>
             <w:webHidden/>
           </w:rPr>
-          <w:instrText xml:space="preserve"> PAGEREF _Toc520713486 \h </w:instrText>
+          <w:instrText xml:space="preserve"> PAGEREF _Toc530566439 \h </w:instrText>
         </w:r>
         <w:r>
           <w:rPr>
@@ -6595,7 +6687,7 @@
           <w:szCs w:val="22"/>
         </w:rPr>
       </w:pPr>
-      <w:hyperlink w:anchor="_Toc520713487" w:history="1">
+      <w:hyperlink w:anchor="_Toc530566440" w:history="1">
         <w:r>
           <w:rPr>
             <w:rStyle w:val="Hyperlink"/>
@@ -6638,7 +6730,7 @@
             <w:noProof/>
             <w:webHidden/>
           </w:rPr>
-          <w:instrText xml:space="preserve"> PAGEREF _Toc520713487 \h </w:instrText>
+          <w:instrText xml:space="preserve"> PAGEREF _Toc530566440 \h </w:instrText>
         </w:r>
         <w:r>
           <w:rPr>
@@ -6683,7 +6775,7 @@
           <w:szCs w:val="22"/>
         </w:rPr>
       </w:pPr>
-      <w:hyperlink w:anchor="_Toc520713488" w:history="1">
+      <w:hyperlink w:anchor="_Toc530566441" w:history="1">
         <w:r>
           <w:rPr>
             <w:rStyle w:val="Hyperlink"/>
@@ -6726,7 +6818,7 @@
             <w:noProof/>
             <w:webHidden/>
           </w:rPr>
-          <w:instrText xml:space="preserve"> PAGEREF _Toc520713488 \h </w:instrText>
+          <w:instrText xml:space="preserve"> PAGEREF _Toc530566441 \h </w:instrText>
         </w:r>
         <w:r>
           <w:rPr>
@@ -6774,7 +6866,7 @@
           <w:szCs w:val="22"/>
         </w:rPr>
       </w:pPr>
-      <w:hyperlink w:anchor="_Toc520713489" w:history="1">
+      <w:hyperlink w:anchor="_Toc530566442" w:history="1">
         <w:r>
           <w:rPr>
             <w:rStyle w:val="Hyperlink"/>
@@ -6820,7 +6912,7 @@
             <w:noProof/>
             <w:webHidden/>
           </w:rPr>
-          <w:instrText xml:space="preserve"> PAGEREF _Toc520713489 \h </w:instrText>
+          <w:instrText xml:space="preserve"> PAGEREF _Toc530566442 \h </w:instrText>
         </w:r>
         <w:r>
           <w:rPr>
@@ -6865,7 +6957,7 @@
           <w:szCs w:val="22"/>
         </w:rPr>
       </w:pPr>
-      <w:hyperlink w:anchor="_Toc520713490" w:history="1">
+      <w:hyperlink w:anchor="_Toc530566443" w:history="1">
         <w:r>
           <w:rPr>
             <w:rStyle w:val="Hyperlink"/>
@@ -6908,7 +7000,7 @@
             <w:noProof/>
             <w:webHidden/>
           </w:rPr>
-          <w:instrText xml:space="preserve"> PAGEREF _Toc520713490 \h </w:instrText>
+          <w:instrText xml:space="preserve"> PAGEREF _Toc530566443 \h </w:instrText>
         </w:r>
         <w:r>
           <w:rPr>
@@ -6953,7 +7045,7 @@
           <w:szCs w:val="22"/>
         </w:rPr>
       </w:pPr>
-      <w:hyperlink w:anchor="_Toc520713491" w:history="1">
+      <w:hyperlink w:anchor="_Toc530566444" w:history="1">
         <w:r>
           <w:rPr>
             <w:rStyle w:val="Hyperlink"/>
@@ -6996,7 +7088,7 @@
             <w:noProof/>
             <w:webHidden/>
           </w:rPr>
-          <w:instrText xml:space="preserve"> PAGEREF _Toc520713491 \h </w:instrText>
+          <w:instrText xml:space="preserve"> PAGEREF _Toc530566444 \h </w:instrText>
         </w:r>
         <w:r>
           <w:rPr>
@@ -7041,7 +7133,7 @@
           <w:szCs w:val="22"/>
         </w:rPr>
       </w:pPr>
-      <w:hyperlink w:anchor="_Toc520713492" w:history="1">
+      <w:hyperlink w:anchor="_Toc530566445" w:history="1">
         <w:r>
           <w:rPr>
             <w:rStyle w:val="Hyperlink"/>
@@ -7084,7 +7176,7 @@
             <w:noProof/>
             <w:webHidden/>
           </w:rPr>
-          <w:instrText xml:space="preserve"> PAGEREF _Toc520713492 \h </w:instrText>
+          <w:instrText xml:space="preserve"> PAGEREF _Toc530566445 \h </w:instrText>
         </w:r>
         <w:r>
           <w:rPr>
@@ -7132,7 +7224,7 @@
           <w:szCs w:val="22"/>
         </w:rPr>
       </w:pPr>
-      <w:hyperlink w:anchor="_Toc520713493" w:history="1">
+      <w:hyperlink w:anchor="_Toc530566446" w:history="1">
         <w:r>
           <w:rPr>
             <w:rStyle w:val="Hyperlink"/>
@@ -7178,7 +7270,7 @@
             <w:noProof/>
             <w:webHidden/>
           </w:rPr>
-          <w:instrText xml:space="preserve"> PAGEREF _Toc520713493 \h </w:instrText>
+          <w:instrText xml:space="preserve"> PAGEREF _Toc530566446 \h </w:instrText>
         </w:r>
         <w:r>
           <w:rPr>
@@ -7223,7 +7315,7 @@
           <w:szCs w:val="22"/>
         </w:rPr>
       </w:pPr>
-      <w:hyperlink w:anchor="_Toc520713494" w:history="1">
+      <w:hyperlink w:anchor="_Toc530566447" w:history="1">
         <w:r>
           <w:rPr>
             <w:rStyle w:val="Hyperlink"/>
@@ -7266,7 +7358,7 @@
             <w:noProof/>
             <w:webHidden/>
           </w:rPr>
-          <w:instrText xml:space="preserve"> PAGEREF _Toc520713494 \h </w:instrText>
+          <w:instrText xml:space="preserve"> PAGEREF _Toc530566447 \h </w:instrText>
         </w:r>
         <w:r>
           <w:rPr>
@@ -7311,7 +7403,7 @@
           <w:szCs w:val="22"/>
         </w:rPr>
       </w:pPr>
-      <w:hyperlink w:anchor="_Toc520713495" w:history="1">
+      <w:hyperlink w:anchor="_Toc530566448" w:history="1">
         <w:r>
           <w:rPr>
             <w:rStyle w:val="Hyperlink"/>
@@ -7354,7 +7446,7 @@
             <w:noProof/>
             <w:webHidden/>
           </w:rPr>
-          <w:instrText xml:space="preserve"> PAGEREF _Toc520713495 \h </w:instrText>
+          <w:instrText xml:space="preserve"> PAGEREF _Toc530566448 \h </w:instrText>
         </w:r>
         <w:r>
           <w:rPr>
@@ -7408,7 +7500,7 @@
         <w:pStyle w:val="Heading1"/>
       </w:pPr>
       <w:bookmarkStart w:id="3" w:name="_Toc102232953"/>
-      <w:bookmarkStart w:id="4" w:name="_Toc520713419"/>
+      <w:bookmarkStart w:id="4" w:name="_Toc530566371"/>
       <w:r>
         <w:lastRenderedPageBreak/>
         <w:t>Introduction</w:t>
@@ -7451,7 +7543,7 @@
       <w:pPr>
         <w:pStyle w:val="Heading2"/>
       </w:pPr>
-      <w:bookmarkStart w:id="5" w:name="_Toc520713420"/>
+      <w:bookmarkStart w:id="5" w:name="_Toc530566372"/>
       <w:r>
         <w:t>The Harvesting Landscape</w:t>
       </w:r>
@@ -7470,7 +7562,7 @@
         <w:pStyle w:val="Heading3"/>
       </w:pPr>
       <w:bookmarkStart w:id="6" w:name="_Ref111953649"/>
-      <w:bookmarkStart w:id="7" w:name="_Toc520713421"/>
+      <w:bookmarkStart w:id="7" w:name="_Toc530566373"/>
       <w:r>
         <w:t>Management Areas</w:t>
       </w:r>
@@ -7498,7 +7590,7 @@
       <w:pPr>
         <w:pStyle w:val="Heading3"/>
       </w:pPr>
-      <w:bookmarkStart w:id="8" w:name="_Toc520713422"/>
+      <w:bookmarkStart w:id="8" w:name="_Toc530566374"/>
       <w:r>
         <w:t>Harvesting Stands</w:t>
       </w:r>
@@ -7532,7 +7624,7 @@
       <w:pPr>
         <w:pStyle w:val="Heading2"/>
       </w:pPr>
-      <w:bookmarkStart w:id="9" w:name="_Toc520713423"/>
+      <w:bookmarkStart w:id="9" w:name="_Toc530566375"/>
       <w:r>
         <w:t>Harvesting Prescriptions</w:t>
       </w:r>
@@ -7712,7 +7804,7 @@
       <w:pPr>
         <w:pStyle w:val="Heading2"/>
       </w:pPr>
-      <w:bookmarkStart w:id="10" w:name="_Toc520713424"/>
+      <w:bookmarkStart w:id="10" w:name="_Toc530566376"/>
       <w:r>
         <w:lastRenderedPageBreak/>
         <w:t xml:space="preserve">Prescriptions </w:t>
@@ -8183,7 +8275,7 @@
       <w:pPr>
         <w:pStyle w:val="Heading2"/>
       </w:pPr>
-      <w:bookmarkStart w:id="11" w:name="_Toc520713425"/>
+      <w:bookmarkStart w:id="11" w:name="_Toc530566377"/>
       <w:r>
         <w:t>Major Releases</w:t>
       </w:r>
@@ -8197,7 +8289,7 @@
           <w:numId w:val="9"/>
         </w:numPr>
       </w:pPr>
-      <w:bookmarkStart w:id="12" w:name="_Toc520713426"/>
+      <w:bookmarkStart w:id="12" w:name="_Toc530566378"/>
       <w:r>
         <w:t>Version 4.0 (August 2018)</w:t>
       </w:r>
@@ -8219,7 +8311,7 @@
           <w:numId w:val="9"/>
         </w:numPr>
       </w:pPr>
-      <w:bookmarkStart w:id="13" w:name="_Toc520713427"/>
+      <w:bookmarkStart w:id="13" w:name="_Toc530566379"/>
       <w:r>
         <w:lastRenderedPageBreak/>
         <w:t>Version 3.1</w:t>
@@ -8282,7 +8374,7 @@
         <w:pStyle w:val="Heading3"/>
         <w:ind w:left="720" w:hanging="720"/>
       </w:pPr>
-      <w:bookmarkStart w:id="14" w:name="_Toc520713428"/>
+      <w:bookmarkStart w:id="14" w:name="_Toc530566380"/>
       <w:r>
         <w:t>Version 3.0</w:t>
       </w:r>
@@ -8357,7 +8449,7 @@
         <w:pStyle w:val="Heading3"/>
         <w:ind w:left="720" w:hanging="720"/>
       </w:pPr>
-      <w:bookmarkStart w:id="15" w:name="_Toc520713429"/>
+      <w:bookmarkStart w:id="15" w:name="_Toc530566381"/>
       <w:r>
         <w:t>Version 2.2</w:t>
       </w:r>
@@ -8384,7 +8476,7 @@
         <w:pStyle w:val="Heading3"/>
         <w:ind w:left="720" w:hanging="720"/>
       </w:pPr>
-      <w:bookmarkStart w:id="16" w:name="_Toc520713430"/>
+      <w:bookmarkStart w:id="16" w:name="_Toc530566382"/>
       <w:r>
         <w:t>Version 2.1</w:t>
       </w:r>
@@ -8421,7 +8513,7 @@
         <w:ind w:left="720" w:hanging="720"/>
       </w:pPr>
       <w:bookmarkStart w:id="17" w:name="_Toc251661117"/>
-      <w:bookmarkStart w:id="18" w:name="_Toc520713431"/>
+      <w:bookmarkStart w:id="18" w:name="_Toc530566383"/>
       <w:r>
         <w:t>Version 2.0</w:t>
       </w:r>
@@ -8449,7 +8541,7 @@
         <w:pStyle w:val="Heading3"/>
         <w:ind w:left="720" w:hanging="720"/>
       </w:pPr>
-      <w:bookmarkStart w:id="19" w:name="_Toc520713432"/>
+      <w:bookmarkStart w:id="19" w:name="_Toc530566384"/>
       <w:r>
         <w:lastRenderedPageBreak/>
         <w:t>Version 1.2</w:t>
@@ -8550,7 +8642,7 @@
         <w:pStyle w:val="Heading3"/>
         <w:ind w:left="720" w:hanging="720"/>
       </w:pPr>
-      <w:bookmarkStart w:id="20" w:name="_Toc520713433"/>
+      <w:bookmarkStart w:id="20" w:name="_Toc530566385"/>
       <w:r>
         <w:t>Version 1.1</w:t>
       </w:r>
@@ -8572,7 +8664,7 @@
         <w:pStyle w:val="Heading2"/>
       </w:pPr>
       <w:bookmarkStart w:id="21" w:name="_Toc408314238"/>
-      <w:bookmarkStart w:id="22" w:name="_Toc520713434"/>
+      <w:bookmarkStart w:id="22" w:name="_Toc530566386"/>
       <w:r>
         <w:t>Minor Releases</w:t>
       </w:r>
@@ -8585,7 +8677,7 @@
         <w:ind w:left="720" w:hanging="720"/>
       </w:pPr>
       <w:bookmarkStart w:id="23" w:name="_Toc408314239"/>
-      <w:bookmarkStart w:id="24" w:name="_Toc520713435"/>
+      <w:bookmarkStart w:id="24" w:name="_Toc530566387"/>
       <w:r>
         <w:t>Version 3.1.6 (March 2018)</w:t>
       </w:r>
@@ -8604,7 +8696,7 @@
         <w:pStyle w:val="Heading3"/>
         <w:ind w:left="720" w:hanging="720"/>
       </w:pPr>
-      <w:bookmarkStart w:id="25" w:name="_Toc520713436"/>
+      <w:bookmarkStart w:id="25" w:name="_Toc530566388"/>
       <w:r>
         <w:t>Versions 3.1.1 – 3.1.5 (November 2017)</w:t>
       </w:r>
@@ -8622,7 +8714,7 @@
       <w:pPr>
         <w:pStyle w:val="Heading2"/>
       </w:pPr>
-      <w:bookmarkStart w:id="26" w:name="_Toc520713437"/>
+      <w:bookmarkStart w:id="26" w:name="_Toc530566389"/>
       <w:bookmarkEnd w:id="23"/>
       <w:r>
         <w:t>References</w:t>
@@ -8668,7 +8760,7 @@
       <w:bookmarkStart w:id="27" w:name="_Toc404064273"/>
       <w:bookmarkStart w:id="28" w:name="_Toc113769710"/>
       <w:bookmarkStart w:id="29" w:name="_Toc113770926"/>
-      <w:bookmarkStart w:id="30" w:name="_Toc520713438"/>
+      <w:bookmarkStart w:id="30" w:name="_Toc530566390"/>
       <w:bookmarkEnd w:id="27"/>
       <w:r>
         <w:lastRenderedPageBreak/>
@@ -8696,7 +8788,7 @@
       <w:pPr>
         <w:pStyle w:val="Heading1"/>
       </w:pPr>
-      <w:bookmarkStart w:id="31" w:name="_Toc520713439"/>
+      <w:bookmarkStart w:id="31" w:name="_Toc530566391"/>
       <w:r>
         <w:lastRenderedPageBreak/>
         <w:t>Harvest Prescriptions</w:t>
@@ -8823,7 +8915,7 @@
         <w:pStyle w:val="Heading2"/>
       </w:pPr>
       <w:bookmarkStart w:id="32" w:name="_Ref408486463"/>
-      <w:bookmarkStart w:id="33" w:name="_Toc520713440"/>
+      <w:bookmarkStart w:id="33" w:name="_Toc530566392"/>
       <w:r>
         <w:t>Prescription Keywords</w:t>
       </w:r>
@@ -9765,7 +9857,7 @@
       <w:pPr>
         <w:pStyle w:val="Heading2"/>
       </w:pPr>
-      <w:bookmarkStart w:id="34" w:name="_Toc520713441"/>
+      <w:bookmarkStart w:id="34" w:name="_Toc530566393"/>
       <w:r>
         <w:lastRenderedPageBreak/>
         <w:t>Prescription</w:t>
@@ -9784,7 +9876,7 @@
       <w:pPr>
         <w:pStyle w:val="Heading2"/>
       </w:pPr>
-      <w:bookmarkStart w:id="35" w:name="_Toc520713442"/>
+      <w:bookmarkStart w:id="35" w:name="_Toc530566394"/>
       <w:r>
         <w:t>Stand Rankings</w:t>
       </w:r>
@@ -9884,7 +9976,7 @@
         <w:pStyle w:val="Heading3"/>
         <w:ind w:left="720" w:hanging="720"/>
       </w:pPr>
-      <w:bookmarkStart w:id="36" w:name="_Toc520713443"/>
+      <w:bookmarkStart w:id="36" w:name="_Toc530566395"/>
       <w:proofErr w:type="spellStart"/>
       <w:r>
         <w:t>StandRanking</w:t>
@@ -10005,7 +10097,7 @@
       <w:pPr>
         <w:pStyle w:val="Heading3"/>
       </w:pPr>
-      <w:bookmarkStart w:id="37" w:name="_Toc520713444"/>
+      <w:bookmarkStart w:id="37" w:name="_Toc530566396"/>
       <w:r>
         <w:t>Maximum cohort age</w:t>
       </w:r>
@@ -10052,7 +10144,7 @@
       <w:pPr>
         <w:pStyle w:val="Heading3"/>
       </w:pPr>
-      <w:bookmarkStart w:id="38" w:name="_Toc520713445"/>
+      <w:bookmarkStart w:id="38" w:name="_Toc530566397"/>
       <w:r>
         <w:t>Economic importance</w:t>
       </w:r>
@@ -10374,7 +10466,7 @@
       <w:pPr>
         <w:pStyle w:val="Heading3"/>
       </w:pPr>
-      <w:bookmarkStart w:id="39" w:name="_Toc520713446"/>
+      <w:bookmarkStart w:id="39" w:name="_Toc530566398"/>
       <w:r>
         <w:t>Regulate cohort ages</w:t>
       </w:r>
@@ -10476,7 +10568,7 @@
       <w:pPr>
         <w:pStyle w:val="Heading3"/>
       </w:pPr>
-      <w:bookmarkStart w:id="40" w:name="_Toc520713447"/>
+      <w:bookmarkStart w:id="40" w:name="_Toc530566399"/>
       <w:r>
         <w:t xml:space="preserve">Random </w:t>
       </w:r>
@@ -10497,9 +10589,95 @@
       <w:pPr>
         <w:pStyle w:val="Heading3"/>
       </w:pPr>
-      <w:bookmarkStart w:id="41" w:name="_Toc520713448"/>
+      <w:bookmarkStart w:id="41" w:name="_Toc530566400"/>
       <w:r>
         <w:lastRenderedPageBreak/>
+        <w:t xml:space="preserve">Time </w:t>
+      </w:r>
+      <w:proofErr w:type="gramStart"/>
+      <w:r>
+        <w:t>Since</w:t>
+      </w:r>
+      <w:proofErr w:type="gramEnd"/>
+      <w:r>
+        <w:t xml:space="preserve"> Disturbance (keyword: </w:t>
+      </w:r>
+      <w:proofErr w:type="spellStart"/>
+      <w:r>
+        <w:t>TimeSinceDisturbance</w:t>
+      </w:r>
+      <w:proofErr w:type="spellEnd"/>
+      <w:r>
+        <w:t>)</w:t>
+      </w:r>
+      <w:bookmarkEnd w:id="41"/>
+    </w:p>
+    <w:p>
+      <w:pPr>
+        <w:pStyle w:val="textbody"/>
+      </w:pPr>
+      <w:r>
+        <w:t xml:space="preserve">To simulate salvage logging and/or post-disturbance planting, the </w:t>
+      </w:r>
+      <w:proofErr w:type="spellStart"/>
+      <w:r>
+        <w:t>TimeSinceDisturbance</w:t>
+      </w:r>
+      <w:proofErr w:type="spellEnd"/>
+      <w:r>
+        <w:t xml:space="preserve"> ranking can be used.  If used, one of two possible inputs are required:</w:t>
+      </w:r>
+    </w:p>
+    <w:p>
+      <w:pPr>
+        <w:pStyle w:val="textbody"/>
+      </w:pPr>
+      <w:proofErr w:type="spellStart"/>
+      <w:r>
+        <w:t>TimeSinceLastFire</w:t>
+      </w:r>
+      <w:proofErr w:type="spellEnd"/>
+      <w:r>
+        <w:tab/>
+        <w:t>#years</w:t>
+      </w:r>
+    </w:p>
+    <w:p>
+      <w:pPr>
+        <w:pStyle w:val="textbody"/>
+      </w:pPr>
+      <w:r>
+        <w:t>OR</w:t>
+      </w:r>
+    </w:p>
+    <w:p>
+      <w:pPr>
+        <w:pStyle w:val="textbody"/>
+      </w:pPr>
+      <w:proofErr w:type="spellStart"/>
+      <w:r>
+        <w:t>TimeSinceLastWind</w:t>
+      </w:r>
+      <w:proofErr w:type="spellEnd"/>
+      <w:r>
+        <w:tab/>
+        <w:t>#years</w:t>
+      </w:r>
+    </w:p>
+    <w:p>
+      <w:pPr>
+        <w:pStyle w:val="textbody"/>
+      </w:pPr>
+      <w:r>
+        <w:t>If salvage logging (removal of fire or wind-killed woody biomass) is the desired behavior, then the chosen succession extension should allow dead wood removal by prescription name (versus a generic dead wood removal for all prescriptions).  See the inputs for your specific succession extension.</w:t>
+      </w:r>
+    </w:p>
+    <w:p>
+      <w:pPr>
+        <w:pStyle w:val="Heading3"/>
+      </w:pPr>
+      <w:bookmarkStart w:id="42" w:name="_Toc530566401"/>
+      <w:r>
         <w:t>Fire hazard</w:t>
       </w:r>
       <w:r>
@@ -10513,7 +10691,7 @@
       <w:r>
         <w:t>)</w:t>
       </w:r>
-      <w:bookmarkEnd w:id="41"/>
+      <w:bookmarkEnd w:id="42"/>
     </w:p>
     <w:p>
       <w:pPr>
@@ -10616,6 +10794,7 @@
         <w:pStyle w:val="Heading4"/>
       </w:pPr>
       <w:r>
+        <w:lastRenderedPageBreak/>
         <w:t>Fuel Type Rank column</w:t>
       </w:r>
     </w:p>
@@ -10990,17 +11169,16 @@
       <w:pPr>
         <w:pStyle w:val="Heading2"/>
       </w:pPr>
-      <w:bookmarkStart w:id="42" w:name="_Ref408485768"/>
-      <w:bookmarkStart w:id="43" w:name="_Toc520713449"/>
-      <w:r>
-        <w:lastRenderedPageBreak/>
+      <w:bookmarkStart w:id="43" w:name="_Ref408485768"/>
+      <w:bookmarkStart w:id="44" w:name="_Toc530566402"/>
+      <w:r>
         <w:t>S</w:t>
       </w:r>
       <w:r>
         <w:t>tand Qualifications</w:t>
       </w:r>
-      <w:bookmarkEnd w:id="42"/>
       <w:bookmarkEnd w:id="43"/>
+      <w:bookmarkEnd w:id="44"/>
     </w:p>
     <w:p>
       <w:pPr>
@@ -11035,7 +11213,7 @@
       <w:pPr>
         <w:pStyle w:val="textbody"/>
       </w:pPr>
-      <w:bookmarkStart w:id="44" w:name="_Ref138843898"/>
+      <w:bookmarkStart w:id="45" w:name="_Ref138843898"/>
       <w:r>
         <w:t xml:space="preserve">The </w:t>
       </w:r>
@@ -11065,61 +11243,11 @@
       <w:pPr>
         <w:pStyle w:val="Heading3"/>
       </w:pPr>
-      <w:bookmarkStart w:id="45" w:name="_Toc520713450"/>
-      <w:bookmarkEnd w:id="44"/>
+      <w:bookmarkStart w:id="46" w:name="_Toc530566403"/>
+      <w:bookmarkEnd w:id="45"/>
       <w:proofErr w:type="spellStart"/>
       <w:r>
         <w:t>Minimum</w:t>
-      </w:r>
-      <w:r>
-        <w:t>Age</w:t>
-      </w:r>
-      <w:bookmarkEnd w:id="45"/>
-      <w:proofErr w:type="spellEnd"/>
-    </w:p>
-    <w:p>
-      <w:pPr>
-        <w:pStyle w:val="textbody"/>
-      </w:pPr>
-      <w:r>
-        <w:t xml:space="preserve">This optional parameter specifies a </w:t>
-      </w:r>
-      <w:r>
-        <w:rPr>
-          <w:b/>
-        </w:rPr>
-        <w:t>minimum age</w:t>
-      </w:r>
-      <w:r>
-        <w:t xml:space="preserve"> that a stand must be to be eligible for ranking.  The age of a stand is the mean maximum age of all cells within the stand.</w:t>
-      </w:r>
-      <w:r>
-        <w:t xml:space="preserve"> </w:t>
-      </w:r>
-      <w:r>
-        <w:t>Value: integer ≥ 0.  Units: years.</w:t>
-      </w:r>
-    </w:p>
-    <w:p>
-      <w:pPr>
-        <w:pStyle w:val="textbody"/>
-      </w:pPr>
-      <w:r>
-        <w:t>Parameter:</w:t>
-      </w:r>
-      <w:r>
-        <w:tab/>
-        <w:t xml:space="preserve">Age, in years </w:t>
-      </w:r>
-    </w:p>
-    <w:p>
-      <w:pPr>
-        <w:pStyle w:val="Heading3"/>
-      </w:pPr>
-      <w:bookmarkStart w:id="46" w:name="_Toc520713451"/>
-      <w:proofErr w:type="spellStart"/>
-      <w:r>
-        <w:t>Maximum</w:t>
       </w:r>
       <w:r>
         <w:t>Age</w:t>
@@ -11138,10 +11266,16 @@
         <w:rPr>
           <w:b/>
         </w:rPr>
-        <w:t>maximum age</w:t>
-      </w:r>
-      <w:r>
-        <w:t xml:space="preserve"> that a stand can be to be eligible for ranking.  The age of a stand is the mean maximum age of all cells within the stand.  Value: integer ≥ minimum age; if no minimum age specified, then integer ≥ 0.  Units: years.</w:t>
+        <w:t>minimum age</w:t>
+      </w:r>
+      <w:r>
+        <w:t xml:space="preserve"> that a stand must be to be eligible for ranking.  The age of a stand is the mean maximum age of all cells within the stand.</w:t>
+      </w:r>
+      <w:r>
+        <w:t xml:space="preserve"> </w:t>
+      </w:r>
+      <w:r>
+        <w:t>Value: integer ≥ 0.  Units: years.</w:t>
       </w:r>
     </w:p>
     <w:p>
@@ -11153,17 +11287,20 @@
       </w:r>
       <w:r>
         <w:tab/>
-        <w:t>Age, in years</w:t>
+        <w:t xml:space="preserve">Age, in years </w:t>
       </w:r>
     </w:p>
     <w:p>
       <w:pPr>
         <w:pStyle w:val="Heading3"/>
       </w:pPr>
-      <w:bookmarkStart w:id="47" w:name="_Toc520713452"/>
+      <w:bookmarkStart w:id="47" w:name="_Toc530566404"/>
       <w:proofErr w:type="spellStart"/>
       <w:r>
-        <w:t>MinimumTimeSinceLastHarvest</w:t>
+        <w:t>Maximum</w:t>
+      </w:r>
+      <w:r>
+        <w:t>Age</w:t>
       </w:r>
       <w:bookmarkEnd w:id="47"/>
       <w:proofErr w:type="spellEnd"/>
@@ -11173,6 +11310,48 @@
         <w:pStyle w:val="textbody"/>
       </w:pPr>
       <w:r>
+        <w:t xml:space="preserve">This optional parameter specifies a </w:t>
+      </w:r>
+      <w:r>
+        <w:rPr>
+          <w:b/>
+        </w:rPr>
+        <w:t>maximum age</w:t>
+      </w:r>
+      <w:r>
+        <w:t xml:space="preserve"> that a stand can be to be eligible for ranking.  The age of a stand is the mean maximum age of all cells within the stand.  Value: integer ≥ minimum age; if no minimum age specified, then integer ≥ 0.  Units: years.</w:t>
+      </w:r>
+    </w:p>
+    <w:p>
+      <w:pPr>
+        <w:pStyle w:val="textbody"/>
+      </w:pPr>
+      <w:r>
+        <w:t>Parameter:</w:t>
+      </w:r>
+      <w:r>
+        <w:tab/>
+        <w:t>Age, in years</w:t>
+      </w:r>
+    </w:p>
+    <w:p>
+      <w:pPr>
+        <w:pStyle w:val="Heading3"/>
+      </w:pPr>
+      <w:bookmarkStart w:id="48" w:name="_Toc530566405"/>
+      <w:proofErr w:type="spellStart"/>
+      <w:r>
+        <w:lastRenderedPageBreak/>
+        <w:t>MinimumTimeSinceLastHarvest</w:t>
+      </w:r>
+      <w:bookmarkEnd w:id="48"/>
+      <w:proofErr w:type="spellEnd"/>
+    </w:p>
+    <w:p>
+      <w:pPr>
+        <w:pStyle w:val="textbody"/>
+      </w:pPr>
+      <w:r>
         <w:t xml:space="preserve">This optional parameter specifies </w:t>
       </w:r>
       <w:r>
@@ -11237,11 +11416,11 @@
       <w:pPr>
         <w:pStyle w:val="Heading3"/>
       </w:pPr>
-      <w:bookmarkStart w:id="48" w:name="_Toc520713453"/>
+      <w:bookmarkStart w:id="49" w:name="_Toc530566406"/>
       <w:r>
         <w:t>Adjacency constraints</w:t>
       </w:r>
-      <w:bookmarkEnd w:id="48"/>
+      <w:bookmarkEnd w:id="49"/>
     </w:p>
     <w:p>
       <w:pPr>
@@ -11306,11 +11485,7 @@
       </w:r>
       <w:proofErr w:type="spellEnd"/>
       <w:r>
-        <w:t xml:space="preserve">.  Specifying a stand adjacency </w:t>
-      </w:r>
-      <w:r>
-        <w:lastRenderedPageBreak/>
-        <w:t xml:space="preserve">of X years and the adjacency type of </w:t>
+        <w:t xml:space="preserve">.  Specifying a stand adjacency of X years and the adjacency type of </w:t>
       </w:r>
       <w:proofErr w:type="spellStart"/>
       <w:r>
@@ -11432,11 +11607,11 @@
         <w:pStyle w:val="Heading3"/>
         <w:ind w:left="720" w:hanging="720"/>
       </w:pPr>
-      <w:bookmarkStart w:id="49" w:name="_Toc520713454"/>
+      <w:bookmarkStart w:id="50" w:name="_Toc530566407"/>
       <w:r>
         <w:t>Forest Type</w:t>
       </w:r>
-      <w:bookmarkEnd w:id="49"/>
+      <w:bookmarkEnd w:id="50"/>
     </w:p>
     <w:p>
       <w:pPr>
@@ -11537,6 +11712,7 @@
         <w:rPr>
           <w:color w:val="000000"/>
         </w:rPr>
+        <w:lastRenderedPageBreak/>
         <w:t>Each</w:t>
       </w:r>
       <w:r>
@@ -11950,7 +12126,6 @@
         <w:rPr>
           <w:color w:val="000000"/>
         </w:rPr>
-        <w:lastRenderedPageBreak/>
         <w:t>PercentofCells</w:t>
       </w:r>
       <w:proofErr w:type="spellEnd"/>
@@ -12212,7 +12387,7 @@
       <w:pPr>
         <w:pStyle w:val="Heading3"/>
       </w:pPr>
-      <w:bookmarkStart w:id="50" w:name="_Toc520713455"/>
+      <w:bookmarkStart w:id="51" w:name="_Toc530566408"/>
       <w:r>
         <w:t xml:space="preserve">Pre-salvage years (keyword: </w:t>
       </w:r>
@@ -12224,7 +12399,7 @@
       <w:r>
         <w:t>)</w:t>
       </w:r>
-      <w:bookmarkEnd w:id="50"/>
+      <w:bookmarkEnd w:id="51"/>
     </w:p>
     <w:p>
       <w:pPr>
@@ -12262,15 +12437,16 @@
       <w:pPr>
         <w:pStyle w:val="Heading2"/>
       </w:pPr>
-      <w:bookmarkStart w:id="51" w:name="_Ref138855801"/>
-      <w:bookmarkStart w:id="52" w:name="_Ref138855808"/>
-      <w:bookmarkStart w:id="53" w:name="_Toc520713456"/>
-      <w:r>
+      <w:bookmarkStart w:id="52" w:name="_Ref138855801"/>
+      <w:bookmarkStart w:id="53" w:name="_Ref138855808"/>
+      <w:bookmarkStart w:id="54" w:name="_Toc530566409"/>
+      <w:r>
+        <w:lastRenderedPageBreak/>
         <w:t>Site Selection</w:t>
       </w:r>
-      <w:bookmarkEnd w:id="51"/>
       <w:bookmarkEnd w:id="52"/>
       <w:bookmarkEnd w:id="53"/>
+      <w:bookmarkEnd w:id="54"/>
     </w:p>
     <w:p>
       <w:pPr>
@@ -12314,12 +12490,12 @@
       <w:pPr>
         <w:pStyle w:val="Heading3"/>
       </w:pPr>
-      <w:bookmarkStart w:id="54" w:name="_Toc520713457"/>
+      <w:bookmarkStart w:id="55" w:name="_Toc530566410"/>
       <w:proofErr w:type="spellStart"/>
       <w:r>
         <w:t>SiteSelection</w:t>
       </w:r>
-      <w:bookmarkEnd w:id="54"/>
+      <w:bookmarkEnd w:id="55"/>
       <w:proofErr w:type="spellEnd"/>
     </w:p>
     <w:p>
@@ -12495,14 +12671,14 @@
       <w:pPr>
         <w:pStyle w:val="Heading3"/>
       </w:pPr>
-      <w:bookmarkStart w:id="55" w:name="_Toc520713458"/>
+      <w:bookmarkStart w:id="56" w:name="_Toc530566411"/>
       <w:r>
         <w:t>Complete Stand</w:t>
       </w:r>
       <w:r>
         <w:t xml:space="preserve"> (keyword: Complete)</w:t>
       </w:r>
-      <w:bookmarkEnd w:id="55"/>
+      <w:bookmarkEnd w:id="56"/>
     </w:p>
     <w:p>
       <w:pPr>
@@ -12519,9 +12695,8 @@
       <w:pPr>
         <w:pStyle w:val="Heading3"/>
       </w:pPr>
-      <w:bookmarkStart w:id="56" w:name="_Toc520713459"/>
-      <w:r>
-        <w:lastRenderedPageBreak/>
+      <w:bookmarkStart w:id="57" w:name="_Toc530566412"/>
+      <w:r>
         <w:t>Stand</w:t>
       </w:r>
       <w:r>
@@ -12543,7 +12718,7 @@
       <w:r>
         <w:t>)</w:t>
       </w:r>
-      <w:bookmarkEnd w:id="56"/>
+      <w:bookmarkEnd w:id="57"/>
     </w:p>
     <w:p>
       <w:pPr>
@@ -12567,11 +12742,11 @@
         <w:pStyle w:val="Heading3"/>
         <w:ind w:left="720" w:hanging="720"/>
       </w:pPr>
-      <w:bookmarkStart w:id="57" w:name="_Toc520713460"/>
+      <w:bookmarkStart w:id="58" w:name="_Toc530566413"/>
       <w:r>
         <w:t>Target Harvest Size</w:t>
       </w:r>
-      <w:bookmarkEnd w:id="57"/>
+      <w:bookmarkEnd w:id="58"/>
     </w:p>
     <w:p>
       <w:pPr>
@@ -12720,7 +12895,15 @@
           <w:b/>
           <w:bCs/>
         </w:rPr>
-        <w:t xml:space="preserve">) or into neighboring management areas.  </w:t>
+        <w:t xml:space="preserve">) or </w:t>
+      </w:r>
+      <w:r>
+        <w:rPr>
+          <w:b/>
+          <w:bCs/>
+        </w:rPr>
+        <w:lastRenderedPageBreak/>
+        <w:t xml:space="preserve">into neighboring management areas.  </w:t>
       </w:r>
       <w:r>
         <w:t xml:space="preserve">Harvesting will continue until the target size is reached, or the initial stand has no more </w:t>
@@ -12891,7 +13074,6 @@
         <w:pStyle w:val="textbody"/>
       </w:pPr>
       <w:r>
-        <w:lastRenderedPageBreak/>
         <w:tab/>
       </w:r>
       <w:r>
@@ -12906,11 +13088,11 @@
       <w:pPr>
         <w:pStyle w:val="Heading3"/>
       </w:pPr>
-      <w:bookmarkStart w:id="58" w:name="_Toc520713461"/>
+      <w:bookmarkStart w:id="59" w:name="_Toc530566414"/>
       <w:r>
         <w:t>Patch Cutting (Group Selection)</w:t>
       </w:r>
-      <w:bookmarkEnd w:id="58"/>
+      <w:bookmarkEnd w:id="59"/>
     </w:p>
     <w:p>
       <w:pPr>
@@ -13001,6 +13183,7 @@
         <w:ind w:left="2592" w:firstLine="288"/>
       </w:pPr>
       <w:r>
+        <w:lastRenderedPageBreak/>
         <w:t xml:space="preserve">Priority (optional), </w:t>
       </w:r>
       <w:proofErr w:type="spellStart"/>
@@ -13044,11 +13227,11 @@
       <w:pPr>
         <w:pStyle w:val="Heading2"/>
       </w:pPr>
-      <w:bookmarkStart w:id="59" w:name="_Toc520713462"/>
+      <w:bookmarkStart w:id="60" w:name="_Toc530566415"/>
       <w:r>
         <w:t>Cohort Removal List</w:t>
       </w:r>
-      <w:bookmarkEnd w:id="59"/>
+      <w:bookmarkEnd w:id="60"/>
       <w:r>
         <w:t xml:space="preserve"> </w:t>
       </w:r>
@@ -13065,14 +13248,14 @@
       <w:pPr>
         <w:pStyle w:val="Heading3"/>
       </w:pPr>
-      <w:bookmarkStart w:id="60" w:name="_Ref139708716"/>
-      <w:bookmarkStart w:id="61" w:name="_Toc520713463"/>
+      <w:bookmarkStart w:id="61" w:name="_Ref139708716"/>
+      <w:bookmarkStart w:id="62" w:name="_Toc530566416"/>
       <w:proofErr w:type="spellStart"/>
       <w:r>
         <w:t>CohortsRemoved</w:t>
       </w:r>
-      <w:bookmarkEnd w:id="60"/>
       <w:bookmarkEnd w:id="61"/>
+      <w:bookmarkEnd w:id="62"/>
       <w:proofErr w:type="spellEnd"/>
     </w:p>
     <w:p>
@@ -13096,7 +13279,6 @@
           <w:rFonts w:ascii="Courier New" w:hAnsi="Courier New" w:cs="Courier New"/>
           <w:sz w:val="20"/>
         </w:rPr>
-        <w:lastRenderedPageBreak/>
         <w:t>"</w:t>
       </w:r>
       <w:proofErr w:type="spellStart"/>
@@ -13350,6 +13532,7 @@
           <w:rFonts w:ascii="Courier New" w:hAnsi="Courier New" w:cs="Courier New"/>
           <w:sz w:val="20"/>
         </w:rPr>
+        <w:lastRenderedPageBreak/>
         <w:t>"</w:t>
       </w:r>
       <w:proofErr w:type="spellStart"/>
@@ -13588,7 +13771,6 @@
         <w:pStyle w:val="textbody"/>
       </w:pPr>
       <w:r>
-        <w:lastRenderedPageBreak/>
         <w:t>A species cohort will be removed if the cohort’s age is one of the individual ages in the list or if its age lies within one of the ranges in the list.</w:t>
       </w:r>
     </w:p>
@@ -13717,13 +13899,13 @@
         <w:pStyle w:val="Heading3"/>
         <w:ind w:left="720" w:hanging="720"/>
       </w:pPr>
-      <w:bookmarkStart w:id="62" w:name="_Ref139708815"/>
-      <w:bookmarkStart w:id="63" w:name="_Toc520713464"/>
+      <w:bookmarkStart w:id="63" w:name="_Ref139708815"/>
+      <w:bookmarkStart w:id="64" w:name="_Toc530566417"/>
       <w:r>
         <w:t>Plant</w:t>
       </w:r>
-      <w:bookmarkEnd w:id="62"/>
       <w:bookmarkEnd w:id="63"/>
+      <w:bookmarkEnd w:id="64"/>
     </w:p>
     <w:p>
       <w:pPr>
@@ -13773,9 +13955,9 @@
       <w:pPr>
         <w:pStyle w:val="Heading2"/>
       </w:pPr>
-      <w:bookmarkStart w:id="64" w:name="_Ref112552676"/>
-      <w:bookmarkStart w:id="65" w:name="_Ref112552716"/>
-      <w:bookmarkStart w:id="66" w:name="_Toc520713465"/>
+      <w:bookmarkStart w:id="65" w:name="_Ref112552676"/>
+      <w:bookmarkStart w:id="66" w:name="_Ref112552716"/>
+      <w:bookmarkStart w:id="67" w:name="_Toc530566418"/>
       <w:r>
         <w:t xml:space="preserve">Repeated </w:t>
       </w:r>
@@ -13785,7 +13967,7 @@
       <w:r>
         <w:t>s</w:t>
       </w:r>
-      <w:bookmarkEnd w:id="66"/>
+      <w:bookmarkEnd w:id="67"/>
       <w:r>
         <w:t xml:space="preserve"> </w:t>
       </w:r>
@@ -13795,7 +13977,11 @@
         <w:pStyle w:val="textbody"/>
       </w:pPr>
       <w:r>
-        <w:t>Prescriptions are typically applied at each time step, with stands selected for harvest based on a new ranking at each time step.  However, some prescriptions require the same stand to be harvested later in a predictable way.  Therefore, p</w:t>
+        <w:t xml:space="preserve">Prescriptions are typically applied at each time step, with stands selected for harvest based on a new ranking at each time step.  However, some prescriptions require the same stand to be harvested </w:t>
+      </w:r>
+      <w:r>
+        <w:lastRenderedPageBreak/>
+        <w:t>later in a predictable way.  Therefore, p</w:t>
       </w:r>
       <w:r>
         <w:t xml:space="preserve">rescriptions can </w:t>
@@ -13869,13 +14055,13 @@
       <w:pPr>
         <w:pStyle w:val="Heading3"/>
       </w:pPr>
-      <w:bookmarkStart w:id="67" w:name="_Toc520713466"/>
+      <w:bookmarkStart w:id="68" w:name="_Toc530566419"/>
       <w:r>
         <w:t>Single Repeat Harvests</w:t>
       </w:r>
-      <w:bookmarkEnd w:id="64"/>
       <w:bookmarkEnd w:id="65"/>
-      <w:bookmarkEnd w:id="67"/>
+      <w:bookmarkEnd w:id="66"/>
+      <w:bookmarkEnd w:id="68"/>
     </w:p>
     <w:p>
       <w:pPr>
@@ -13944,11 +14130,7 @@
         <w:t>harvested once after the designated interval.</w:t>
       </w:r>
       <w:r>
-        <w:t xml:space="preserve">  Although stands are ranked for the initial </w:t>
-      </w:r>
-      <w:r>
-        <w:lastRenderedPageBreak/>
-        <w:t xml:space="preserve">harvest, </w:t>
+        <w:t xml:space="preserve">  Although stands are ranked for the initial harvest, </w:t>
       </w:r>
       <w:r>
         <w:rPr>
@@ -14173,13 +14355,13 @@
       <w:pPr>
         <w:pStyle w:val="Heading3"/>
       </w:pPr>
-      <w:bookmarkStart w:id="68" w:name="_Ref112552679"/>
-      <w:bookmarkStart w:id="69" w:name="_Toc520713467"/>
+      <w:bookmarkStart w:id="69" w:name="_Ref112552679"/>
+      <w:bookmarkStart w:id="70" w:name="_Toc530566420"/>
       <w:r>
         <w:t>Multiple Repeat Harvests</w:t>
       </w:r>
-      <w:bookmarkEnd w:id="68"/>
       <w:bookmarkEnd w:id="69"/>
+      <w:bookmarkEnd w:id="70"/>
     </w:p>
     <w:p>
       <w:pPr>
@@ -14211,20 +14393,28 @@
           <w:b/>
           <w:bCs/>
         </w:rPr>
-        <w:t xml:space="preserve">These stands are only ranked once during the initial harvesting period and are repeatedly </w:t>
+        <w:t xml:space="preserve">These stands are only ranked once during the </w:t>
       </w:r>
       <w:r>
         <w:rPr>
           <w:b/>
           <w:bCs/>
         </w:rPr>
-        <w:t xml:space="preserve">(periodically) </w:t>
+        <w:lastRenderedPageBreak/>
+        <w:t xml:space="preserve">initial harvesting period and are repeatedly </w:t>
       </w:r>
       <w:r>
         <w:rPr>
           <w:b/>
           <w:bCs/>
         </w:rPr>
+        <w:t xml:space="preserve">(periodically) </w:t>
+      </w:r>
+      <w:r>
+        <w:rPr>
+          <w:b/>
+          <w:bCs/>
+        </w:rPr>
         <w:t>harvested.</w:t>
       </w:r>
       <w:r>
@@ -14277,11 +14467,11 @@
       <w:pPr>
         <w:pStyle w:val="Heading2"/>
       </w:pPr>
-      <w:bookmarkStart w:id="70" w:name="_Toc520713468"/>
+      <w:bookmarkStart w:id="71" w:name="_Toc530566421"/>
       <w:r>
         <w:t>Other Prescription Parameters</w:t>
       </w:r>
-      <w:bookmarkEnd w:id="70"/>
+      <w:bookmarkEnd w:id="71"/>
     </w:p>
     <w:p>
       <w:pPr>
@@ -14296,13 +14486,12 @@
         <w:pStyle w:val="Heading3"/>
         <w:ind w:left="720" w:hanging="720"/>
       </w:pPr>
-      <w:bookmarkStart w:id="71" w:name="_Toc520713469"/>
+      <w:bookmarkStart w:id="72" w:name="_Toc530566422"/>
       <w:proofErr w:type="spellStart"/>
       <w:r>
-        <w:lastRenderedPageBreak/>
         <w:t>MinTimeSinceDamage</w:t>
       </w:r>
-      <w:bookmarkEnd w:id="71"/>
+      <w:bookmarkEnd w:id="72"/>
       <w:proofErr w:type="spellEnd"/>
     </w:p>
     <w:p>
@@ -14318,12 +14507,12 @@
         <w:pStyle w:val="Heading3"/>
         <w:ind w:left="720" w:hanging="720"/>
       </w:pPr>
-      <w:bookmarkStart w:id="72" w:name="_Toc520713470"/>
+      <w:bookmarkStart w:id="73" w:name="_Toc530566423"/>
       <w:proofErr w:type="spellStart"/>
       <w:r>
         <w:t>PreventEstablishment</w:t>
       </w:r>
-      <w:bookmarkEnd w:id="72"/>
+      <w:bookmarkEnd w:id="73"/>
       <w:proofErr w:type="spellEnd"/>
     </w:p>
     <w:p>
@@ -14346,9 +14535,9 @@
       <w:pPr>
         <w:pStyle w:val="Heading1"/>
       </w:pPr>
-      <w:bookmarkStart w:id="73" w:name="_Toc102232959"/>
-      <w:bookmarkStart w:id="74" w:name="_Toc133934414"/>
-      <w:bookmarkStart w:id="75" w:name="_Toc520713471"/>
+      <w:bookmarkStart w:id="74" w:name="_Toc102232959"/>
+      <w:bookmarkStart w:id="75" w:name="_Toc133934414"/>
+      <w:bookmarkStart w:id="76" w:name="_Toc530566424"/>
       <w:r>
         <w:lastRenderedPageBreak/>
         <w:t xml:space="preserve">Other </w:t>
@@ -14359,9 +14548,9 @@
       <w:r>
         <w:t>s</w:t>
       </w:r>
-      <w:bookmarkEnd w:id="73"/>
       <w:bookmarkEnd w:id="74"/>
       <w:bookmarkEnd w:id="75"/>
+      <w:bookmarkEnd w:id="76"/>
     </w:p>
     <w:p>
       <w:pPr>
@@ -14422,20 +14611,20 @@
       <w:pPr>
         <w:pStyle w:val="Heading2"/>
       </w:pPr>
-      <w:bookmarkStart w:id="76" w:name="_Toc112235332"/>
-      <w:bookmarkStart w:id="77" w:name="_Toc133386213"/>
-      <w:bookmarkStart w:id="78" w:name="_Toc133907148"/>
-      <w:bookmarkStart w:id="79" w:name="_Toc133934416"/>
-      <w:bookmarkStart w:id="80" w:name="_Toc520713472"/>
+      <w:bookmarkStart w:id="77" w:name="_Toc112235332"/>
+      <w:bookmarkStart w:id="78" w:name="_Toc133386213"/>
+      <w:bookmarkStart w:id="79" w:name="_Toc133907148"/>
+      <w:bookmarkStart w:id="80" w:name="_Toc133934416"/>
+      <w:bookmarkStart w:id="81" w:name="_Toc530566425"/>
       <w:proofErr w:type="spellStart"/>
       <w:r>
         <w:t>LandisData</w:t>
       </w:r>
-      <w:bookmarkEnd w:id="76"/>
       <w:bookmarkEnd w:id="77"/>
       <w:bookmarkEnd w:id="78"/>
       <w:bookmarkEnd w:id="79"/>
       <w:bookmarkEnd w:id="80"/>
+      <w:bookmarkEnd w:id="81"/>
       <w:proofErr w:type="spellEnd"/>
     </w:p>
     <w:p>
@@ -14474,20 +14663,20 @@
       <w:pPr>
         <w:pStyle w:val="Heading2"/>
       </w:pPr>
-      <w:bookmarkStart w:id="81" w:name="_Toc112235333"/>
-      <w:bookmarkStart w:id="82" w:name="_Toc133386214"/>
-      <w:bookmarkStart w:id="83" w:name="_Toc133907149"/>
-      <w:bookmarkStart w:id="84" w:name="_Toc133934417"/>
-      <w:bookmarkStart w:id="85" w:name="_Toc520713473"/>
+      <w:bookmarkStart w:id="82" w:name="_Toc112235333"/>
+      <w:bookmarkStart w:id="83" w:name="_Toc133386214"/>
+      <w:bookmarkStart w:id="84" w:name="_Toc133907149"/>
+      <w:bookmarkStart w:id="85" w:name="_Toc133934417"/>
+      <w:bookmarkStart w:id="86" w:name="_Toc530566426"/>
       <w:proofErr w:type="spellStart"/>
       <w:r>
         <w:t>Timestep</w:t>
       </w:r>
-      <w:bookmarkEnd w:id="81"/>
       <w:bookmarkEnd w:id="82"/>
       <w:bookmarkEnd w:id="83"/>
       <w:bookmarkEnd w:id="84"/>
       <w:bookmarkEnd w:id="85"/>
+      <w:bookmarkEnd w:id="86"/>
       <w:proofErr w:type="spellEnd"/>
     </w:p>
     <w:p>
@@ -14510,13 +14699,13 @@
       <w:pPr>
         <w:pStyle w:val="Heading2"/>
       </w:pPr>
-      <w:bookmarkStart w:id="86" w:name="_Ref138851555"/>
-      <w:bookmarkStart w:id="87" w:name="_Toc520713474"/>
+      <w:bookmarkStart w:id="87" w:name="_Ref138851555"/>
+      <w:bookmarkStart w:id="88" w:name="_Toc530566427"/>
       <w:r>
         <w:t>Input Maps</w:t>
       </w:r>
-      <w:bookmarkEnd w:id="86"/>
       <w:bookmarkEnd w:id="87"/>
+      <w:bookmarkEnd w:id="88"/>
     </w:p>
     <w:p>
       <w:pPr>
@@ -14530,12 +14719,12 @@
       <w:pPr>
         <w:pStyle w:val="Heading3"/>
       </w:pPr>
-      <w:bookmarkStart w:id="88" w:name="_Toc520713475"/>
+      <w:bookmarkStart w:id="89" w:name="_Toc530566428"/>
       <w:proofErr w:type="spellStart"/>
       <w:r>
         <w:t>ManagementAreas</w:t>
       </w:r>
-      <w:bookmarkEnd w:id="88"/>
+      <w:bookmarkEnd w:id="89"/>
       <w:proofErr w:type="spellEnd"/>
     </w:p>
     <w:p>
@@ -14584,11 +14773,11 @@
       <w:pPr>
         <w:pStyle w:val="Heading3"/>
       </w:pPr>
-      <w:bookmarkStart w:id="89" w:name="_Toc520713476"/>
+      <w:bookmarkStart w:id="90" w:name="_Toc530566429"/>
       <w:r>
         <w:t>Stands</w:t>
       </w:r>
-      <w:bookmarkEnd w:id="89"/>
+      <w:bookmarkEnd w:id="90"/>
     </w:p>
     <w:p>
       <w:pPr>
@@ -14608,11 +14797,11 @@
       <w:pPr>
         <w:pStyle w:val="Heading2"/>
       </w:pPr>
-      <w:bookmarkStart w:id="90" w:name="_Toc520713477"/>
+      <w:bookmarkStart w:id="91" w:name="_Toc530566430"/>
       <w:r>
         <w:t>Harvest Prescriptions</w:t>
       </w:r>
-      <w:bookmarkEnd w:id="90"/>
+      <w:bookmarkEnd w:id="91"/>
     </w:p>
     <w:p>
       <w:pPr>
@@ -14635,23 +14824,23 @@
       <w:pPr>
         <w:pStyle w:val="Heading2"/>
       </w:pPr>
-      <w:bookmarkStart w:id="91" w:name="_Ref112580479"/>
-      <w:bookmarkStart w:id="92" w:name="_Ref112580486"/>
-      <w:bookmarkStart w:id="93" w:name="_Ref112580524"/>
-      <w:bookmarkStart w:id="94" w:name="_Ref139089986"/>
-      <w:bookmarkStart w:id="95" w:name="_Toc102232960"/>
-      <w:bookmarkStart w:id="96" w:name="_Toc520713478"/>
+      <w:bookmarkStart w:id="92" w:name="_Ref112580479"/>
+      <w:bookmarkStart w:id="93" w:name="_Ref112580486"/>
+      <w:bookmarkStart w:id="94" w:name="_Ref112580524"/>
+      <w:bookmarkStart w:id="95" w:name="_Ref139089986"/>
+      <w:bookmarkStart w:id="96" w:name="_Toc102232960"/>
+      <w:bookmarkStart w:id="97" w:name="_Toc530566431"/>
       <w:r>
         <w:t>Harves</w:t>
       </w:r>
-      <w:bookmarkEnd w:id="91"/>
       <w:bookmarkEnd w:id="92"/>
       <w:bookmarkEnd w:id="93"/>
+      <w:bookmarkEnd w:id="94"/>
       <w:r>
         <w:t>t Implementations Table</w:t>
       </w:r>
-      <w:bookmarkEnd w:id="94"/>
-      <w:bookmarkEnd w:id="96"/>
+      <w:bookmarkEnd w:id="95"/>
+      <w:bookmarkEnd w:id="97"/>
     </w:p>
     <w:p>
       <w:pPr>
@@ -14687,11 +14876,11 @@
       <w:pPr>
         <w:pStyle w:val="Heading3"/>
       </w:pPr>
-      <w:bookmarkStart w:id="97" w:name="_Toc520713479"/>
+      <w:bookmarkStart w:id="98" w:name="_Toc530566432"/>
       <w:r>
         <w:t>Table Name</w:t>
       </w:r>
-      <w:bookmarkEnd w:id="97"/>
+      <w:bookmarkEnd w:id="98"/>
     </w:p>
     <w:p>
       <w:pPr>
@@ -14731,7 +14920,7 @@
       <w:pPr>
         <w:pStyle w:val="Heading3"/>
       </w:pPr>
-      <w:bookmarkStart w:id="98" w:name="_Toc520713480"/>
+      <w:bookmarkStart w:id="99" w:name="_Toc530566433"/>
       <w:r>
         <w:t>M</w:t>
       </w:r>
@@ -14741,7 +14930,7 @@
       <w:r>
         <w:t xml:space="preserve"> Area Column</w:t>
       </w:r>
-      <w:bookmarkEnd w:id="98"/>
+      <w:bookmarkEnd w:id="99"/>
     </w:p>
     <w:p>
       <w:pPr>
@@ -14770,13 +14959,13 @@
       <w:pPr>
         <w:pStyle w:val="Heading3"/>
       </w:pPr>
-      <w:bookmarkStart w:id="99" w:name="_Toc520713481"/>
+      <w:bookmarkStart w:id="100" w:name="_Toc530566434"/>
       <w:r>
         <w:t>Prescription Column</w:t>
       </w:r>
-      <w:bookmarkEnd w:id="99"/>
-    </w:p>
-    <w:bookmarkEnd w:id="95"/>
+      <w:bookmarkEnd w:id="100"/>
+    </w:p>
+    <w:bookmarkEnd w:id="96"/>
     <w:p>
       <w:pPr>
         <w:pStyle w:val="textbody"/>
@@ -14795,8 +14984,8 @@
       <w:pPr>
         <w:pStyle w:val="Heading3"/>
       </w:pPr>
-      <w:bookmarkStart w:id="100" w:name="_Ref408486025"/>
-      <w:bookmarkStart w:id="101" w:name="_Toc520713482"/>
+      <w:bookmarkStart w:id="101" w:name="_Ref408486025"/>
+      <w:bookmarkStart w:id="102" w:name="_Toc530566435"/>
       <w:r>
         <w:t>Area</w:t>
       </w:r>
@@ -14814,8 +15003,8 @@
       <w:r>
         <w:t xml:space="preserve"> Harvest Column</w:t>
       </w:r>
-      <w:bookmarkEnd w:id="100"/>
       <w:bookmarkEnd w:id="101"/>
+      <w:bookmarkEnd w:id="102"/>
     </w:p>
     <w:p>
       <w:pPr>
@@ -14918,11 +15107,11 @@
       <w:pPr>
         <w:pStyle w:val="Heading3"/>
       </w:pPr>
-      <w:bookmarkStart w:id="102" w:name="_Toc520713483"/>
+      <w:bookmarkStart w:id="103" w:name="_Toc530566436"/>
       <w:r>
         <w:t>Begin Time Column</w:t>
       </w:r>
-      <w:bookmarkEnd w:id="102"/>
+      <w:bookmarkEnd w:id="103"/>
     </w:p>
     <w:p>
       <w:pPr>
@@ -14953,12 +15142,12 @@
       <w:pPr>
         <w:pStyle w:val="Heading3"/>
       </w:pPr>
-      <w:bookmarkStart w:id="103" w:name="_Toc520713484"/>
+      <w:bookmarkStart w:id="104" w:name="_Toc530566437"/>
       <w:r>
         <w:lastRenderedPageBreak/>
         <w:t>End Time Column</w:t>
       </w:r>
-      <w:bookmarkEnd w:id="103"/>
+      <w:bookmarkEnd w:id="104"/>
     </w:p>
     <w:p>
       <w:pPr>
@@ -15212,7 +15401,7 @@
       <w:pPr>
         <w:pStyle w:val="Heading1"/>
       </w:pPr>
-      <w:bookmarkStart w:id="104" w:name="_Toc520713485"/>
+      <w:bookmarkStart w:id="105" w:name="_Toc530566438"/>
       <w:r>
         <w:lastRenderedPageBreak/>
         <w:t>Specifying out</w:t>
@@ -15223,18 +15412,18 @@
       <w:r>
         <w:t>s</w:t>
       </w:r>
-      <w:bookmarkEnd w:id="104"/>
+      <w:bookmarkEnd w:id="105"/>
     </w:p>
     <w:p>
       <w:pPr>
         <w:pStyle w:val="Heading2"/>
       </w:pPr>
-      <w:bookmarkStart w:id="105" w:name="_Toc520713486"/>
+      <w:bookmarkStart w:id="106" w:name="_Toc530566439"/>
       <w:proofErr w:type="spellStart"/>
       <w:r>
         <w:t>PrescriptionMaps</w:t>
       </w:r>
-      <w:bookmarkEnd w:id="105"/>
+      <w:bookmarkEnd w:id="106"/>
       <w:proofErr w:type="spellEnd"/>
     </w:p>
     <w:p>
@@ -15308,51 +15497,10 @@
       <w:pPr>
         <w:pStyle w:val="Heading2"/>
       </w:pPr>
-      <w:bookmarkStart w:id="106" w:name="_Toc520713487"/>
+      <w:bookmarkStart w:id="107" w:name="_Toc530566440"/>
       <w:proofErr w:type="spellStart"/>
       <w:r>
         <w:t>EventLog</w:t>
-      </w:r>
-      <w:bookmarkEnd w:id="106"/>
-      <w:proofErr w:type="spellEnd"/>
-    </w:p>
-    <w:p>
-      <w:pPr>
-        <w:pStyle w:val="textbody"/>
-      </w:pPr>
-      <w:r>
-        <w:t xml:space="preserve">The file parameter is the name of the extension’s event log file (see section </w:t>
-      </w:r>
-      <w:r>
-        <w:fldChar w:fldCharType="begin"/>
-      </w:r>
-      <w:r>
-        <w:instrText xml:space="preserve"> REF  _Ref138853597 \h \r  \* MERGEFORMAT </w:instrText>
-      </w:r>
-      <w:r>
-        <w:fldChar w:fldCharType="separate"/>
-      </w:r>
-      <w:r>
-        <w:t>5.2</w:t>
-      </w:r>
-      <w:r>
-        <w:fldChar w:fldCharType="end"/>
-      </w:r>
-      <w:r>
-        <w:t>).</w:t>
-      </w:r>
-    </w:p>
-    <w:p>
-      <w:pPr>
-        <w:pStyle w:val="Heading2"/>
-      </w:pPr>
-      <w:bookmarkStart w:id="107" w:name="_Toc520713488"/>
-      <w:proofErr w:type="spellStart"/>
-      <w:r>
-        <w:t>Summary</w:t>
-      </w:r>
-      <w:r>
-        <w:t>Log</w:t>
       </w:r>
       <w:bookmarkEnd w:id="107"/>
       <w:proofErr w:type="spellEnd"/>
@@ -15362,6 +15510,47 @@
         <w:pStyle w:val="textbody"/>
       </w:pPr>
       <w:r>
+        <w:t xml:space="preserve">The file parameter is the name of the extension’s event log file (see section </w:t>
+      </w:r>
+      <w:r>
+        <w:fldChar w:fldCharType="begin"/>
+      </w:r>
+      <w:r>
+        <w:instrText xml:space="preserve"> REF  _Ref138853597 \h \r  \* MERGEFORMAT </w:instrText>
+      </w:r>
+      <w:r>
+        <w:fldChar w:fldCharType="separate"/>
+      </w:r>
+      <w:r>
+        <w:t>5.2</w:t>
+      </w:r>
+      <w:r>
+        <w:fldChar w:fldCharType="end"/>
+      </w:r>
+      <w:r>
+        <w:t>).</w:t>
+      </w:r>
+    </w:p>
+    <w:p>
+      <w:pPr>
+        <w:pStyle w:val="Heading2"/>
+      </w:pPr>
+      <w:bookmarkStart w:id="108" w:name="_Toc530566441"/>
+      <w:proofErr w:type="spellStart"/>
+      <w:r>
+        <w:t>Summary</w:t>
+      </w:r>
+      <w:r>
+        <w:t>Log</w:t>
+      </w:r>
+      <w:bookmarkEnd w:id="108"/>
+      <w:proofErr w:type="spellEnd"/>
+    </w:p>
+    <w:p>
+      <w:pPr>
+        <w:pStyle w:val="textbody"/>
+      </w:pPr>
+      <w:r>
         <w:t>The file parameter is t</w:t>
       </w:r>
       <w:r>
@@ -15386,12 +15575,12 @@
       <w:pPr>
         <w:pStyle w:val="Heading1"/>
       </w:pPr>
-      <w:bookmarkStart w:id="108" w:name="_Toc520713489"/>
+      <w:bookmarkStart w:id="109" w:name="_Toc530566442"/>
       <w:r>
         <w:lastRenderedPageBreak/>
         <w:t>Output Files</w:t>
       </w:r>
-      <w:bookmarkEnd w:id="108"/>
+      <w:bookmarkEnd w:id="109"/>
     </w:p>
     <w:p>
       <w:pPr>
@@ -15435,13 +15624,13 @@
       <w:pPr>
         <w:pStyle w:val="Heading2"/>
       </w:pPr>
-      <w:bookmarkStart w:id="109" w:name="_Ref138853324"/>
-      <w:bookmarkStart w:id="110" w:name="_Toc520713490"/>
+      <w:bookmarkStart w:id="110" w:name="_Ref138853324"/>
+      <w:bookmarkStart w:id="111" w:name="_Toc530566443"/>
       <w:r>
         <w:t>Prescription Maps</w:t>
       </w:r>
-      <w:bookmarkEnd w:id="109"/>
       <w:bookmarkEnd w:id="110"/>
+      <w:bookmarkEnd w:id="111"/>
     </w:p>
     <w:p>
       <w:pPr>
@@ -15455,17 +15644,17 @@
       <w:pPr>
         <w:pStyle w:val="Heading2"/>
       </w:pPr>
-      <w:bookmarkStart w:id="111" w:name="_Toc102232962"/>
-      <w:bookmarkStart w:id="112" w:name="_Toc113769362"/>
-      <w:bookmarkStart w:id="113" w:name="_Ref138853597"/>
-      <w:bookmarkStart w:id="114" w:name="_Toc520713491"/>
+      <w:bookmarkStart w:id="112" w:name="_Toc102232962"/>
+      <w:bookmarkStart w:id="113" w:name="_Toc113769362"/>
+      <w:bookmarkStart w:id="114" w:name="_Ref138853597"/>
+      <w:bookmarkStart w:id="115" w:name="_Toc530566444"/>
       <w:r>
         <w:t>Event Log</w:t>
       </w:r>
-      <w:bookmarkEnd w:id="111"/>
       <w:bookmarkEnd w:id="112"/>
       <w:bookmarkEnd w:id="113"/>
       <w:bookmarkEnd w:id="114"/>
+      <w:bookmarkEnd w:id="115"/>
     </w:p>
     <w:p>
       <w:pPr>
@@ -15491,16 +15680,16 @@
       <w:pPr>
         <w:pStyle w:val="Heading2"/>
       </w:pPr>
-      <w:bookmarkStart w:id="115" w:name="_Summary_Log"/>
-      <w:bookmarkStart w:id="116" w:name="_Toc520713492"/>
-      <w:bookmarkEnd w:id="115"/>
+      <w:bookmarkStart w:id="116" w:name="_Summary_Log"/>
+      <w:bookmarkStart w:id="117" w:name="_Toc530566445"/>
+      <w:bookmarkEnd w:id="116"/>
       <w:r>
         <w:t>Summary</w:t>
       </w:r>
       <w:r>
         <w:t xml:space="preserve"> Log</w:t>
       </w:r>
-      <w:bookmarkEnd w:id="116"/>
+      <w:bookmarkEnd w:id="117"/>
     </w:p>
     <w:p>
       <w:pPr>
@@ -15570,28 +15759,28 @@
       <w:pPr>
         <w:pStyle w:val="Heading1"/>
       </w:pPr>
-      <w:bookmarkStart w:id="117" w:name="_Ref408486260"/>
-      <w:bookmarkStart w:id="118" w:name="_Toc133386212"/>
-      <w:bookmarkStart w:id="119" w:name="_Toc133907147"/>
-      <w:bookmarkStart w:id="120" w:name="_Ref133933751"/>
-      <w:bookmarkStart w:id="121" w:name="_Toc133934415"/>
-      <w:bookmarkStart w:id="122" w:name="_Toc520713493"/>
+      <w:bookmarkStart w:id="118" w:name="_Ref408486260"/>
+      <w:bookmarkStart w:id="119" w:name="_Toc133386212"/>
+      <w:bookmarkStart w:id="120" w:name="_Toc133907147"/>
+      <w:bookmarkStart w:id="121" w:name="_Ref133933751"/>
+      <w:bookmarkStart w:id="122" w:name="_Toc133934415"/>
+      <w:bookmarkStart w:id="123" w:name="_Toc530566446"/>
       <w:r>
         <w:lastRenderedPageBreak/>
         <w:t>Example Inputs</w:t>
       </w:r>
-      <w:bookmarkEnd w:id="117"/>
-      <w:bookmarkEnd w:id="122"/>
+      <w:bookmarkEnd w:id="118"/>
+      <w:bookmarkEnd w:id="123"/>
     </w:p>
     <w:p>
       <w:pPr>
         <w:pStyle w:val="Heading2"/>
       </w:pPr>
-      <w:bookmarkStart w:id="123" w:name="_Toc520713494"/>
+      <w:bookmarkStart w:id="124" w:name="_Toc530566447"/>
       <w:r>
         <w:t>Example Forest Type Tables</w:t>
       </w:r>
-      <w:bookmarkEnd w:id="123"/>
+      <w:bookmarkEnd w:id="124"/>
     </w:p>
     <w:p>
       <w:pPr>
@@ -18484,15 +18673,15 @@
       <w:pPr>
         <w:pStyle w:val="Heading2"/>
       </w:pPr>
-      <w:bookmarkStart w:id="124" w:name="_Toc520713495"/>
+      <w:bookmarkStart w:id="125" w:name="_Toc530566448"/>
       <w:r>
         <w:t>Example Parameter File</w:t>
       </w:r>
-      <w:bookmarkEnd w:id="118"/>
       <w:bookmarkEnd w:id="119"/>
       <w:bookmarkEnd w:id="120"/>
       <w:bookmarkEnd w:id="121"/>
-      <w:bookmarkEnd w:id="124"/>
+      <w:bookmarkEnd w:id="122"/>
+      <w:bookmarkEnd w:id="125"/>
     </w:p>
     <w:p>
       <w:pPr>
@@ -23040,39 +23229,19 @@
         <w:tab w:val="right" w:pos="9000"/>
       </w:tabs>
     </w:pPr>
-    <w:r>
-      <w:fldChar w:fldCharType="begin"/>
-    </w:r>
-    <w:r>
-      <w:instrText xml:space="preserve"> DOCPROPERTY  "Extension Name"  \* MERGEFORMAT </w:instrText>
-    </w:r>
-    <w:r>
-      <w:fldChar w:fldCharType="separate"/>
-    </w:r>
-    <w:r>
-      <w:t>Base Harvest</w:t>
-    </w:r>
-    <w:r>
-      <w:fldChar w:fldCharType="end"/>
-    </w:r>
+    <w:fldSimple w:instr=" DOCPROPERTY  &quot;Extension Name&quot;  \* MERGEFORMAT ">
+      <w:r>
+        <w:t>Base Harvest</w:t>
+      </w:r>
+    </w:fldSimple>
     <w:r>
       <w:t xml:space="preserve"> v</w:t>
     </w:r>
-    <w:r>
-      <w:fldChar w:fldCharType="begin"/>
-    </w:r>
-    <w:r>
-      <w:instrText xml:space="preserve"> DOCPROPERTY  "Extension Version"  \* MERGEFORMAT </w:instrText>
-    </w:r>
-    <w:r>
-      <w:fldChar w:fldCharType="separate"/>
-    </w:r>
-    <w:r>
-      <w:t>4.0</w:t>
-    </w:r>
-    <w:r>
-      <w:fldChar w:fldCharType="end"/>
-    </w:r>
+    <w:fldSimple w:instr=" DOCPROPERTY  &quot;Extension Version&quot;  \* MERGEFORMAT ">
+      <w:r>
+        <w:t>4.0</w:t>
+      </w:r>
+    </w:fldSimple>
     <w:r>
       <w:tab/>
     </w:r>
@@ -25652,7 +25821,7 @@
 </file>
 
 <file path=customXml/itemProps1.xml><?xml version="1.0" encoding="utf-8"?>
-<ds:datastoreItem xmlns:ds="http://schemas.openxmlformats.org/officeDocument/2006/customXml" ds:itemID="{93949633-D64E-4694-8F11-589D9E997457}">
+<ds:datastoreItem xmlns:ds="http://schemas.openxmlformats.org/officeDocument/2006/customXml" ds:itemID="{0FB4F168-1A87-4F00-A8BA-39A1D43A8629}">
   <ds:schemaRefs>
     <ds:schemaRef ds:uri="http://schemas.openxmlformats.org/officeDocument/2006/bibliography"/>
   </ds:schemaRefs>

</xml_diff>